<commit_message>
Modify contents in inxex.html and files of resume Modify contents in index.html Change files of resume with modified one
</commit_message>
<xml_diff>
--- a/docs/Martin-Hwang-Resume.docx
+++ b/docs/Martin-Hwang-Resume.docx
@@ -23,15 +23,7 @@
       </w:pPr>
       <w:r>
         <w:rPr/>
-        <w:t xml:space="preserve">Experienced with HTML5, CSS3, Javascipt, jQuery, Angular, Node.js, Express.js, PHP, C#, Java, MySQL, PostgreSQL, MongoDB, Git, </w:t>
-      </w:r>
-      <w:r>
-        <w:rPr/>
-        <w:t>Procedural</w:t>
-      </w:r>
-      <w:r>
-        <w:rPr/>
-        <w:t xml:space="preserve"> &amp; OOP paradigms</w:t>
+        <w:t>Strong knowledge of development Angular and Node.js with MongoDB</w:t>
       </w:r>
     </w:p>
     <w:p>
@@ -45,7 +37,7 @@
       </w:pPr>
       <w:r>
         <w:rPr/>
-        <w:t>Proficient with Adobe Photoshop, Adobe InDesign, Microsoft Office, LibreOffice</w:t>
+        <w:t>Excellent web programming experience: PHP(OOP), javascript, jQuery, HTML5, CSS3</w:t>
       </w:r>
     </w:p>
     <w:p>
@@ -59,7 +51,7 @@
       </w:pPr>
       <w:r>
         <w:rPr/>
-        <w:t>Regular user of Linux (openSUSE, Arch Linux, etc.) and Microsoft Windows</w:t>
+        <w:t>Strong Object-Oriented Programming(OOP) skills in PHP, Java, C#</w:t>
       </w:r>
     </w:p>
     <w:p>
@@ -73,7 +65,7 @@
       </w:pPr>
       <w:r>
         <w:rPr/>
-        <w:t>Published more than 30 English as Second Language (ESL) workbooks</w:t>
+        <w:t xml:space="preserve">Relational Database skills: MySQL, PostgreSQL, Microsoft SQL </w:t>
       </w:r>
     </w:p>
     <w:p>
@@ -87,7 +79,7 @@
       </w:pPr>
       <w:r>
         <w:rPr/>
-        <w:t>Founder of Te Leaders supplying ESL educational services and materials</w:t>
+        <w:t>Strong knowledge of Git version control tool in GitHub</w:t>
       </w:r>
     </w:p>
     <w:p>
@@ -101,7 +93,7 @@
       </w:pPr>
       <w:r>
         <w:rPr/>
-        <w:t>Computer Programmer Diploma from Conestoga College with 3.87 GPA</w:t>
+        <w:t>Experience debugging and testing skill by using unit test and Selenium</w:t>
       </w:r>
     </w:p>
     <w:p>
@@ -115,7 +107,35 @@
       </w:pPr>
       <w:r>
         <w:rPr/>
-        <w:t>Fluent in English and Korean</w:t>
+        <w:t>Knowledge of implement analysis and design skill based on Agile Software Development</w:t>
+      </w:r>
+    </w:p>
+    <w:p>
+      <w:pPr>
+        <w:pStyle w:val="ResumeList"/>
+        <w:numPr>
+          <w:ilvl w:val="0"/>
+          <w:numId w:val="3"/>
+        </w:numPr>
+        <w:rPr/>
+      </w:pPr>
+      <w:r>
+        <w:rPr/>
+        <w:t>Experience of Linux(Arch, Opensuse), Mobile jQuery, Android Studio, Cordova, Photoshop, InDesign</w:t>
+      </w:r>
+    </w:p>
+    <w:p>
+      <w:pPr>
+        <w:pStyle w:val="ResumeList"/>
+        <w:numPr>
+          <w:ilvl w:val="0"/>
+          <w:numId w:val="3"/>
+        </w:numPr>
+        <w:rPr/>
+      </w:pPr>
+      <w:r>
+        <w:rPr/>
+        <w:t xml:space="preserve">Experience of communicating with customers </w:t>
       </w:r>
     </w:p>
     <w:p>
@@ -173,11 +193,7 @@
             </w:pPr>
             <w:r>
               <w:rPr/>
-              <w:t xml:space="preserve">Web Developer, </w:t>
-            </w:r>
-            <w:r>
-              <w:rPr/>
-              <w:t>Volunteer</w:t>
+              <w:t>Web Developer, Volunteer</w:t>
             </w:r>
           </w:p>
           <w:p>
@@ -187,8 +203,31 @@
             </w:pPr>
             <w:r>
               <w:rPr/>
-              <w:t>Expressivecafe</w:t>
-            </w:r>
+              <w:t>Expressivecafe (</w:t>
+            </w:r>
+            <w:hyperlink r:id="rId2">
+              <w:r>
+                <w:rPr>
+                  <w:rStyle w:val="InternetLink"/>
+                  <w:u w:val="single"/>
+                </w:rPr>
+                <w:t>www.expressivecafe.com</w:t>
+              </w:r>
+            </w:hyperlink>
+            <w:r>
+              <w:rPr/>
+              <w:t xml:space="preserve">), </w:t>
+            </w:r>
+            <w:bookmarkStart w:id="0" w:name="__DdeLink__162_1150899688"/>
+            <w:r>
+              <w:rPr/>
+              <w:t xml:space="preserve">Kitchener, </w:t>
+            </w:r>
+            <w:r>
+              <w:rPr/>
+              <w:t>ON</w:t>
+            </w:r>
+            <w:bookmarkEnd w:id="0"/>
           </w:p>
           <w:p>
             <w:pPr>
@@ -201,13 +240,7 @@
             </w:pPr>
             <w:r>
               <w:rPr/>
-              <w:t>Created web application using</w:t>
-            </w:r>
-            <w:bookmarkStart w:id="0" w:name="_GoBack"/>
-            <w:bookmarkEnd w:id="0"/>
-            <w:r>
-              <w:rPr/>
-              <w:t xml:space="preserve"> Angular.js, Express.js, Node.js, MongoDB</w:t>
+              <w:t>Built web application with Angular, Node.js, Express.js, MongoDB using Agile Software Development</w:t>
             </w:r>
           </w:p>
           <w:p>
@@ -221,12 +254,59 @@
             </w:pPr>
             <w:r>
               <w:rPr/>
-              <w:t>Deployed using Web hosting service</w:t>
+              <w:t>Led team member as main coder in the team</w:t>
             </w:r>
           </w:p>
           <w:p>
             <w:pPr>
-              <w:pStyle w:val="ResumeHeading2"/>
+              <w:pStyle w:val="ResumeList"/>
+              <w:numPr>
+                <w:ilvl w:val="0"/>
+                <w:numId w:val="3"/>
+              </w:numPr>
+              <w:rPr/>
+            </w:pPr>
+            <w:r>
+              <w:rPr/>
+              <w:t xml:space="preserve">Communicated with customer </w:t>
+            </w:r>
+          </w:p>
+          <w:p>
+            <w:pPr>
+              <w:pStyle w:val="ResumeList"/>
+              <w:numPr>
+                <w:ilvl w:val="0"/>
+                <w:numId w:val="3"/>
+              </w:numPr>
+              <w:rPr/>
+            </w:pPr>
+            <w:r>
+              <w:rPr/>
+              <w:t>Debugged and tested for bug handling</w:t>
+            </w:r>
+          </w:p>
+          <w:p>
+            <w:pPr>
+              <w:pStyle w:val="ResumeList"/>
+              <w:numPr>
+                <w:ilvl w:val="0"/>
+                <w:numId w:val="3"/>
+              </w:numPr>
+              <w:rPr/>
+            </w:pPr>
+            <w:r>
+              <w:rPr/>
+              <w:t>Deployed web application  with web hosting service(Gandi.net)</w:t>
+            </w:r>
+          </w:p>
+          <w:p>
+            <w:pPr>
+              <w:pStyle w:val="ResumeList"/>
+              <w:numPr>
+                <w:ilvl w:val="0"/>
+                <w:numId w:val="0"/>
+              </w:numPr>
+              <w:ind w:left="720" w:hanging="0"/>
               <w:rPr/>
             </w:pPr>
             <w:r>
@@ -281,7 +361,7 @@
             </w:pPr>
             <w:r>
               <w:rPr/>
-              <w:t xml:space="preserve">Te Leaders </w:t>
+              <w:t>Te Leaders Institute, South Korea</w:t>
             </w:r>
           </w:p>
           <w:p>
@@ -295,7 +375,7 @@
             </w:pPr>
             <w:r>
               <w:rPr/>
-              <w:t>Lead creator and manager of educational materials development</w:t>
+              <w:t>Ordered and managed company website as stakeholder</w:t>
             </w:r>
           </w:p>
           <w:p>
@@ -309,7 +389,7 @@
             </w:pPr>
             <w:r>
               <w:rPr/>
-              <w:t>Educational plan developer—average academic grade improvement of 40%</w:t>
+              <w:t>Built the prototype of company website using MS powerpoint</w:t>
             </w:r>
           </w:p>
           <w:p>
@@ -323,20 +403,7 @@
             </w:pPr>
             <w:r>
               <w:rPr/>
-              <w:t>Copyright manager</w:t>
-            </w:r>
-          </w:p>
-          <w:p>
-            <w:pPr>
-              <w:pStyle w:val="Resume"/>
-              <w:numPr>
-                <w:ilvl w:val="2"/>
-                <w:numId w:val="2"/>
-              </w:numPr>
-              <w:rPr/>
-            </w:pPr>
-            <w:r>
-              <w:rPr/>
+              <w:t>Manged and built new contents using InDesign</w:t>
             </w:r>
           </w:p>
         </w:tc>
@@ -354,187 +421,6 @@
             <w:r>
               <w:rPr/>
               <w:t>2011–2016</w:t>
-            </w:r>
-          </w:p>
-        </w:tc>
-      </w:tr>
-      <w:tr>
-        <w:trPr/>
-        <w:tc>
-          <w:tcPr>
-            <w:tcW w:w="8998" w:type="dxa"/>
-            <w:tcBorders/>
-            <w:shd w:color="auto" w:fill="auto" w:val="clear"/>
-          </w:tcPr>
-          <w:p>
-            <w:pPr>
-              <w:pStyle w:val="ResumeHeading2"/>
-              <w:numPr>
-                <w:ilvl w:val="2"/>
-                <w:numId w:val="2"/>
-              </w:numPr>
-              <w:rPr/>
-            </w:pPr>
-            <w:r>
-              <w:rPr/>
-              <w:t xml:space="preserve">Education Manager, Teacher                                                                              </w:t>
-            </w:r>
-          </w:p>
-          <w:p>
-            <w:pPr>
-              <w:pStyle w:val="ResumeHeading3"/>
-              <w:numPr>
-                <w:ilvl w:val="3"/>
-                <w:numId w:val="2"/>
-              </w:numPr>
-              <w:rPr/>
-            </w:pPr>
-            <w:r>
-              <w:rPr/>
-              <w:t xml:space="preserve">Unilangs </w:t>
-            </w:r>
-          </w:p>
-          <w:p>
-            <w:pPr>
-              <w:pStyle w:val="ResumeList"/>
-              <w:numPr>
-                <w:ilvl w:val="0"/>
-                <w:numId w:val="3"/>
-              </w:numPr>
-              <w:rPr/>
-            </w:pPr>
-            <w:r>
-              <w:rPr/>
-              <w:t>Designed and managed lesson plans that increased students’ engagement</w:t>
-            </w:r>
-          </w:p>
-          <w:p>
-            <w:pPr>
-              <w:pStyle w:val="ResumeList"/>
-              <w:numPr>
-                <w:ilvl w:val="0"/>
-                <w:numId w:val="3"/>
-              </w:numPr>
-              <w:rPr/>
-            </w:pPr>
-            <w:r>
-              <w:rPr/>
-              <w:t>Collaborated with regular teachers to expand effects of education</w:t>
-            </w:r>
-          </w:p>
-          <w:p>
-            <w:pPr>
-              <w:pStyle w:val="Resume"/>
-              <w:numPr>
-                <w:ilvl w:val="2"/>
-                <w:numId w:val="2"/>
-              </w:numPr>
-              <w:rPr/>
-            </w:pPr>
-            <w:r>
-              <w:rPr/>
-            </w:r>
-          </w:p>
-        </w:tc>
-        <w:tc>
-          <w:tcPr>
-            <w:tcW w:w="1366" w:type="dxa"/>
-            <w:tcBorders/>
-            <w:shd w:color="auto" w:fill="auto" w:val="clear"/>
-          </w:tcPr>
-          <w:p>
-            <w:pPr>
-              <w:pStyle w:val="ResumeDateRange"/>
-              <w:rPr/>
-            </w:pPr>
-            <w:r>
-              <w:rPr/>
-              <w:t>2004–2011</w:t>
-            </w:r>
-          </w:p>
-        </w:tc>
-      </w:tr>
-      <w:tr>
-        <w:trPr/>
-        <w:tc>
-          <w:tcPr>
-            <w:tcW w:w="8998" w:type="dxa"/>
-            <w:tcBorders/>
-            <w:shd w:color="auto" w:fill="auto" w:val="clear"/>
-          </w:tcPr>
-          <w:p>
-            <w:pPr>
-              <w:pStyle w:val="ResumeHeading2"/>
-              <w:numPr>
-                <w:ilvl w:val="2"/>
-                <w:numId w:val="2"/>
-              </w:numPr>
-              <w:rPr/>
-            </w:pPr>
-            <w:r>
-              <w:rPr/>
-              <w:t xml:space="preserve">Captain, First Lieutenant, Second Lieutenant                                                   </w:t>
-            </w:r>
-          </w:p>
-          <w:p>
-            <w:pPr>
-              <w:pStyle w:val="ResumeHeading3"/>
-              <w:numPr>
-                <w:ilvl w:val="3"/>
-                <w:numId w:val="2"/>
-              </w:numPr>
-              <w:rPr/>
-            </w:pPr>
-            <w:r>
-              <w:rPr/>
-              <w:t xml:space="preserve">Republic of Korea Army </w:t>
-            </w:r>
-          </w:p>
-          <w:p>
-            <w:pPr>
-              <w:pStyle w:val="ResumeList"/>
-              <w:numPr>
-                <w:ilvl w:val="0"/>
-                <w:numId w:val="3"/>
-              </w:numPr>
-              <w:rPr/>
-            </w:pPr>
-            <w:r>
-              <w:rPr>
-                <w:rFonts w:cs="Arial"/>
-              </w:rPr>
-              <w:t xml:space="preserve">Company Commander </w:t>
-            </w:r>
-          </w:p>
-          <w:p>
-            <w:pPr>
-              <w:pStyle w:val="ResumeList"/>
-              <w:numPr>
-                <w:ilvl w:val="0"/>
-                <w:numId w:val="3"/>
-              </w:numPr>
-              <w:rPr/>
-            </w:pPr>
-            <w:r>
-              <w:rPr/>
-              <w:t>Battle Command Training Administration Officer</w:t>
-            </w:r>
-          </w:p>
-        </w:tc>
-        <w:tc>
-          <w:tcPr>
-            <w:tcW w:w="1366" w:type="dxa"/>
-            <w:tcBorders/>
-            <w:shd w:color="auto" w:fill="auto" w:val="clear"/>
-          </w:tcPr>
-          <w:p>
-            <w:pPr>
-              <w:pStyle w:val="ResumeDateRange"/>
-              <w:rPr/>
-            </w:pPr>
-            <w:r>
-              <w:rPr/>
-              <w:t>1998–2004</w:t>
             </w:r>
           </w:p>
         </w:tc>
@@ -560,7 +446,11 @@
       </w:pPr>
       <w:r>
         <w:rPr/>
-        <w:t>Education</w:t>
+        <w:t>E</w:t>
+      </w:r>
+      <w:r>
+        <w:rPr/>
+        <w:t>ducation</w:t>
       </w:r>
     </w:p>
     <w:tbl>
@@ -591,48 +481,141 @@
           <w:p>
             <w:pPr>
               <w:pStyle w:val="ResumeHeading2"/>
-              <w:numPr>
-                <w:ilvl w:val="2"/>
-                <w:numId w:val="2"/>
-              </w:numPr>
               <w:rPr/>
             </w:pPr>
             <w:r>
               <w:rPr/>
-              <w:t>Computer Programmer Diploma</w:t>
-            </w:r>
-            <w:r>
-              <w:rPr>
-                <w:b w:val="false"/>
-                <w:i/>
-                <w:iCs/>
-              </w:rPr>
-              <w:t xml:space="preserve">                                                                         </w:t>
+              <w:t>Computer Programmer Diploma, GPA 3.87</w:t>
             </w:r>
           </w:p>
           <w:p>
             <w:pPr>
               <w:pStyle w:val="ResumeHeading3"/>
-              <w:numPr>
-                <w:ilvl w:val="3"/>
-                <w:numId w:val="2"/>
-              </w:numPr>
               <w:rPr/>
             </w:pPr>
-            <w:bookmarkStart w:id="1" w:name="__DdeLink__132_2888144873"/>
-            <w:r>
-              <w:rPr/>
-              <w:t>Conestoga College</w:t>
-            </w:r>
-            <w:bookmarkEnd w:id="1"/>
-            <w:r>
-              <w:rPr/>
-              <w:t>, Canada</w:t>
+            <w:r>
+              <w:rPr/>
+              <w:t>Conestoga College, Kitchener, ON</w:t>
             </w:r>
           </w:p>
           <w:p>
             <w:pPr>
-              <w:pStyle w:val="Resume"/>
+              <w:pStyle w:val="ResumeList"/>
+              <w:numPr>
+                <w:ilvl w:val="0"/>
+                <w:numId w:val="3"/>
+              </w:numPr>
+              <w:rPr/>
+            </w:pPr>
+            <w:r>
+              <w:rPr/>
+              <w:t>Achieved the status of Dean's Honour List (GPA 80% greater)</w:t>
+            </w:r>
+          </w:p>
+          <w:p>
+            <w:pPr>
+              <w:pStyle w:val="ResumeList"/>
+              <w:numPr>
+                <w:ilvl w:val="0"/>
+                <w:numId w:val="3"/>
+              </w:numPr>
+              <w:rPr/>
+            </w:pPr>
+            <w:r>
+              <w:rPr/>
+              <w:t xml:space="preserve">Capstone Project using Angular, Node.js, Express.js and MongoDB </w:t>
+            </w:r>
+          </w:p>
+          <w:p>
+            <w:pPr>
+              <w:pStyle w:val="ResumeList"/>
+              <w:numPr>
+                <w:ilvl w:val="0"/>
+                <w:numId w:val="3"/>
+              </w:numPr>
+              <w:rPr/>
+            </w:pPr>
+            <w:r>
+              <w:rPr/>
+              <w:t xml:space="preserve">Michelin Guide mobile application project: </w:t>
+            </w:r>
+            <w:r>
+              <w:rPr/>
+              <w:t xml:space="preserve">Used jQuery and </w:t>
+            </w:r>
+            <w:r>
+              <w:rPr/>
+              <w:t xml:space="preserve">jQuery mobile, </w:t>
+            </w:r>
+            <w:r>
+              <w:rPr/>
+              <w:t>C</w:t>
+            </w:r>
+            <w:r>
+              <w:rPr/>
+              <w:t>ordova</w:t>
+            </w:r>
+          </w:p>
+          <w:p>
+            <w:pPr>
+              <w:pStyle w:val="ResumeList"/>
+              <w:numPr>
+                <w:ilvl w:val="0"/>
+                <w:numId w:val="3"/>
+              </w:numPr>
+              <w:rPr/>
+            </w:pPr>
+            <w:r>
+              <w:rPr/>
+              <w:t xml:space="preserve">Development Note for programming </w:t>
+            </w:r>
+            <w:r>
+              <w:rPr/>
+              <w:t>project</w:t>
+            </w:r>
+            <w:r>
+              <w:rPr/>
+              <w:t>: Object-</w:t>
+            </w:r>
+            <w:r>
+              <w:rPr/>
+              <w:t>o</w:t>
+            </w:r>
+            <w:r>
+              <w:rPr/>
+              <w:t>riented PHP with composer, plain javascript, semantic HTML5 and CSS3</w:t>
+            </w:r>
+          </w:p>
+          <w:p>
+            <w:pPr>
+              <w:pStyle w:val="ResumeList"/>
+              <w:numPr>
+                <w:ilvl w:val="0"/>
+                <w:numId w:val="3"/>
+              </w:numPr>
+              <w:rPr/>
+            </w:pPr>
+            <w:r>
+              <w:rPr/>
+              <w:t xml:space="preserve">Brick Breaker Game Programming project: </w:t>
+            </w:r>
+            <w:r>
+              <w:rPr/>
+              <w:t>O</w:t>
+            </w:r>
+            <w:r>
+              <w:rPr/>
+              <w:t>bject-oriented C# game programming completed a game using Monogame development framework</w:t>
+            </w:r>
+          </w:p>
+          <w:p>
+            <w:pPr>
+              <w:pStyle w:val="ResumeList"/>
+              <w:numPr>
+                <w:ilvl w:val="0"/>
+                <w:numId w:val="0"/>
+              </w:numPr>
+              <w:ind w:left="720" w:hanging="0"/>
               <w:rPr/>
             </w:pPr>
             <w:r>
@@ -671,40 +654,75 @@
           <w:p>
             <w:pPr>
               <w:pStyle w:val="ResumeHeading2"/>
-              <w:numPr>
-                <w:ilvl w:val="2"/>
-                <w:numId w:val="2"/>
-              </w:numPr>
               <w:rPr/>
             </w:pPr>
             <w:r>
               <w:rPr/>
-              <w:t xml:space="preserve">Web Developer </w:t>
-            </w:r>
-            <w:bookmarkStart w:id="2" w:name="__DdeLink__171_1300728583"/>
-            <w:r>
-              <w:rPr/>
-              <w:t>Certificate</w:t>
-            </w:r>
-            <w:bookmarkEnd w:id="2"/>
-            <w:r>
-              <w:rPr/>
-              <w:t xml:space="preserve"> Certificate</w:t>
+              <w:t xml:space="preserve">Web and App Developer (Intensive </w:t>
+            </w:r>
+            <w:r>
+              <w:rPr/>
+              <w:t>course</w:t>
+            </w:r>
+            <w:r>
+              <w:rPr/>
+              <w:t xml:space="preserve">)                                                                                        </w:t>
             </w:r>
           </w:p>
           <w:p>
             <w:pPr>
               <w:pStyle w:val="ResumeHeading3"/>
+              <w:numPr>
+                <w:ilvl w:val="3"/>
+                <w:numId w:val="2"/>
+              </w:numPr>
               <w:rPr/>
             </w:pPr>
             <w:r>
               <w:rPr/>
-              <w:t>Gwangcom Technical Vocational Institute, Korea</w:t>
+              <w:t>Gwangcom Technical Vocational Institute</w:t>
+            </w:r>
+            <w:r>
+              <w:rPr/>
+              <w:t>, South Korea</w:t>
             </w:r>
           </w:p>
           <w:p>
             <w:pPr>
-              <w:pStyle w:val="Resume"/>
+              <w:pStyle w:val="ResumeList"/>
+              <w:numPr>
+                <w:ilvl w:val="0"/>
+                <w:numId w:val="3"/>
+              </w:numPr>
+              <w:rPr/>
+            </w:pPr>
+            <w:r>
+              <w:rPr/>
+              <w:t>Achieved the status of Excellence List (attained an average of 90% in all courses of program)</w:t>
+            </w:r>
+          </w:p>
+          <w:p>
+            <w:pPr>
+              <w:pStyle w:val="ResumeList"/>
+              <w:numPr>
+                <w:ilvl w:val="0"/>
+                <w:numId w:val="3"/>
+              </w:numPr>
+              <w:rPr/>
+            </w:pPr>
+            <w:r>
+              <w:rPr/>
+              <w:t xml:space="preserve">Mobile application using jQuery with Ajax, jQuery Mobile and Cordova </w:t>
+            </w:r>
+          </w:p>
+          <w:p>
+            <w:pPr>
+              <w:pStyle w:val="ResumeList"/>
+              <w:numPr>
+                <w:ilvl w:val="0"/>
+                <w:numId w:val="0"/>
+              </w:numPr>
+              <w:ind w:left="720" w:hanging="0"/>
               <w:rPr/>
             </w:pPr>
             <w:r>
@@ -741,26 +759,15 @@
           <w:p>
             <w:pPr>
               <w:pStyle w:val="ResumeHeading2"/>
-              <w:numPr>
-                <w:ilvl w:val="2"/>
-                <w:numId w:val="2"/>
-              </w:numPr>
               <w:rPr/>
             </w:pPr>
             <w:r>
-              <w:rPr>
-                <w:rFonts w:cs="Arial"/>
-              </w:rPr>
+              <w:rPr/>
               <w:t>Master of Judicial Administration</w:t>
             </w:r>
             <w:r>
-              <w:rPr>
-                <w:rFonts w:cs="Arial"/>
-                <w:b w:val="false"/>
-                <w:i/>
-                <w:iCs/>
-              </w:rPr>
-              <w:t xml:space="preserve">                                                                      </w:t>
+              <w:rPr/>
+              <w:t xml:space="preserve">                                                                                   </w:t>
             </w:r>
           </w:p>
           <w:p>
@@ -774,16 +781,49 @@
             </w:pPr>
             <w:r>
               <w:rPr/>
-              <w:t>Kyungbook National University, Korea</w:t>
+              <w:t>Kyungbook National University</w:t>
+            </w:r>
+            <w:r>
+              <w:rPr/>
+              <w:t>, South Korea</w:t>
             </w:r>
           </w:p>
           <w:p>
             <w:pPr>
-              <w:pStyle w:val="Resume"/>
+              <w:pStyle w:val="ResumeList"/>
+              <w:numPr>
+                <w:ilvl w:val="0"/>
+                <w:numId w:val="3"/>
+              </w:numPr>
               <w:rPr/>
             </w:pPr>
             <w:r>
               <w:rPr/>
+              <w:t xml:space="preserve">Studied </w:t>
+            </w:r>
+            <w:r>
+              <w:rPr/>
+              <w:t>c</w:t>
+            </w:r>
+            <w:r>
+              <w:rPr/>
+              <w:t xml:space="preserve">yber </w:t>
+            </w:r>
+            <w:r>
+              <w:rPr/>
+              <w:t>c</w:t>
+            </w:r>
+            <w:r>
+              <w:rPr/>
+              <w:t xml:space="preserve">rime </w:t>
+            </w:r>
+            <w:r>
+              <w:rPr/>
+              <w:t>c</w:t>
+            </w:r>
+            <w:r>
+              <w:rPr/>
+              <w:t>ases and formation of law</w:t>
             </w:r>
           </w:p>
         </w:tc>
@@ -800,93 +840,12 @@
             </w:pPr>
             <w:r>
               <w:rPr/>
-              <w:t>2001–2003</w:t>
-            </w:r>
-          </w:p>
-        </w:tc>
-      </w:tr>
-      <w:tr>
-        <w:trPr>
-          <w:trHeight w:val="690" w:hRule="atLeast"/>
-        </w:trPr>
-        <w:tc>
-          <w:tcPr>
-            <w:tcW w:w="8998" w:type="dxa"/>
-            <w:tcBorders/>
-            <w:shd w:color="auto" w:fill="auto" w:val="clear"/>
-          </w:tcPr>
-          <w:p>
-            <w:pPr>
-              <w:pStyle w:val="ResumeHeading2"/>
-              <w:numPr>
-                <w:ilvl w:val="2"/>
-                <w:numId w:val="2"/>
-              </w:numPr>
-              <w:rPr/>
-            </w:pPr>
-            <w:r>
-              <w:rPr>
-                <w:rFonts w:cs="Arial"/>
-              </w:rPr>
-              <w:t>Bachelor of English Language and Literature</w:t>
-            </w:r>
-            <w:r>
-              <w:rPr>
-                <w:rFonts w:cs="Arial"/>
-                <w:b w:val="false"/>
-                <w:i/>
-                <w:iCs/>
-              </w:rPr>
-              <w:t xml:space="preserve">                                                  </w:t>
-            </w:r>
-          </w:p>
-          <w:p>
-            <w:pPr>
-              <w:pStyle w:val="ResumeHeading3"/>
-              <w:numPr>
-                <w:ilvl w:val="3"/>
-                <w:numId w:val="2"/>
-              </w:numPr>
-              <w:rPr/>
-            </w:pPr>
-            <w:r>
-              <w:rPr/>
-              <w:t>Wonkwang University, Korea</w:t>
-            </w:r>
-          </w:p>
-        </w:tc>
-        <w:tc>
-          <w:tcPr>
-            <w:tcW w:w="1366" w:type="dxa"/>
-            <w:tcBorders/>
-            <w:shd w:color="auto" w:fill="auto" w:val="clear"/>
-          </w:tcPr>
-          <w:p>
-            <w:pPr>
-              <w:pStyle w:val="ResumeDateRange"/>
-              <w:rPr/>
-            </w:pPr>
-            <w:r>
-              <w:rPr/>
-              <w:t>1994–1998</w:t>
+              <w:t>2001-2003</w:t>
             </w:r>
           </w:p>
         </w:tc>
       </w:tr>
     </w:tbl>
-    <w:p>
-      <w:pPr>
-        <w:pStyle w:val="Resume"/>
-        <w:numPr>
-          <w:ilvl w:val="2"/>
-          <w:numId w:val="2"/>
-        </w:numPr>
-        <w:rPr/>
-      </w:pPr>
-      <w:r>
-        <w:rPr/>
-      </w:r>
-    </w:p>
     <w:p>
       <w:pPr>
         <w:pStyle w:val="ResumeHeading1"/>
@@ -962,7 +921,11 @@
             </w:pPr>
             <w:r>
               <w:rPr/>
-              <w:t>Conestoga Students Incorporated, Canada</w:t>
+              <w:t xml:space="preserve">Conestoga Students Incorporated, Kitchener, </w:t>
+            </w:r>
+            <w:r>
+              <w:rPr/>
+              <w:t>ON</w:t>
             </w:r>
           </w:p>
           <w:p>
@@ -1051,7 +1014,11 @@
             </w:pPr>
             <w:r>
               <w:rPr/>
-              <w:t>Conestoga Students Incorporated, Canada</w:t>
+              <w:t xml:space="preserve">Conestoga Students Incorporated, Kitchener, </w:t>
+            </w:r>
+            <w:r>
+              <w:rPr/>
+              <w:t>ON</w:t>
             </w:r>
           </w:p>
           <w:p>
@@ -1140,7 +1107,11 @@
             </w:pPr>
             <w:r>
               <w:rPr/>
-              <w:t>Conestoga Student Engagement, Canada</w:t>
+              <w:t xml:space="preserve">Conestoga Student Engagement, Kitchener, </w:t>
+            </w:r>
+            <w:r>
+              <w:rPr/>
+              <w:t>ON</w:t>
             </w:r>
           </w:p>
           <w:p>
@@ -1223,7 +1194,11 @@
             </w:pPr>
             <w:r>
               <w:rPr/>
-              <w:t>Wonkwang University Library, Korea</w:t>
+              <w:t xml:space="preserve">Wonkwang University Library, </w:t>
+            </w:r>
+            <w:r>
+              <w:rPr/>
+              <w:t>South Korea</w:t>
             </w:r>
           </w:p>
           <w:p>
@@ -1280,11 +1255,7 @@
       </w:pPr>
       <w:r>
         <w:rPr/>
-        <w:t xml:space="preserve">References &amp; Letters of </w:t>
-      </w:r>
-      <w:r>
-        <w:rPr/>
-        <w:t>Recommendation</w:t>
+        <w:t>References &amp; Letters of Recommendation</w:t>
       </w:r>
     </w:p>
     <w:p>
@@ -1301,7 +1272,7 @@
       </w:r>
     </w:p>
     <w:sectPr>
-      <w:headerReference w:type="default" r:id="rId2"/>
+      <w:headerReference w:type="default" r:id="rId3"/>
       <w:type w:val="nextPage"/>
       <w:pgSz w:w="12240" w:h="15840"/>
       <w:pgMar w:left="936" w:right="936" w:header="720" w:top="1080" w:footer="0" w:bottom="720" w:gutter="0"/>
@@ -1330,14 +1301,14 @@
       <w:tblLook w:lastRow="0" w:firstRow="0" w:lastColumn="0" w:firstColumn="0" w:val="0000" w:noHBand="0" w:noVBand="0"/>
     </w:tblPr>
     <w:tblGrid>
-      <w:gridCol w:w="5758"/>
-      <w:gridCol w:w="4591"/>
+      <w:gridCol w:w="5755"/>
+      <w:gridCol w:w="4594"/>
     </w:tblGrid>
     <w:tr>
       <w:trPr/>
       <w:tc>
         <w:tcPr>
-          <w:tcW w:w="5758" w:type="dxa"/>
+          <w:tcW w:w="5755" w:type="dxa"/>
           <w:tcBorders/>
           <w:shd w:color="auto" w:fill="auto" w:val="clear"/>
         </w:tcPr>
@@ -1369,7 +1340,7 @@
       </w:tc>
       <w:tc>
         <w:tcPr>
-          <w:tcW w:w="4591" w:type="dxa"/>
+          <w:tcW w:w="4594" w:type="dxa"/>
           <w:tcBorders/>
           <w:shd w:color="auto" w:fill="auto" w:val="clear"/>
         </w:tcPr>
@@ -1414,7 +1385,7 @@
           <w:r>
             <w:rPr>
               <w:rStyle w:val="InternetLink"/>
-              <w:u w:val="none"/>
+              <w:u w:val="single"/>
             </w:rPr>
             <w:t>www.</w:t>
           </w:r>
@@ -1422,6 +1393,7 @@
             <w:r>
               <w:rPr>
                 <w:rStyle w:val="InternetLink"/>
+                <w:u w:val="single"/>
               </w:rPr>
               <w:t>martinhwang.ca</w:t>
             </w:r>
@@ -3956,6 +3928,227 @@
     <w:qFormat/>
     <w:rPr/>
   </w:style>
+  <w:style w:type="character" w:styleId="ListLabel108">
+    <w:name w:val="ListLabel 108"/>
+    <w:qFormat/>
+    <w:rPr>
+      <w:rFonts w:cs="Symbol"/>
+      <w:sz w:val="24"/>
+    </w:rPr>
+  </w:style>
+  <w:style w:type="character" w:styleId="ListLabel109">
+    <w:name w:val="ListLabel 109"/>
+    <w:qFormat/>
+    <w:rPr>
+      <w:rFonts w:cs="Courier New"/>
+    </w:rPr>
+  </w:style>
+  <w:style w:type="character" w:styleId="ListLabel110">
+    <w:name w:val="ListLabel 110"/>
+    <w:qFormat/>
+    <w:rPr>
+      <w:rFonts w:cs="Wingdings"/>
+    </w:rPr>
+  </w:style>
+  <w:style w:type="character" w:styleId="ListLabel111">
+    <w:name w:val="ListLabel 111"/>
+    <w:qFormat/>
+    <w:rPr>
+      <w:rFonts w:cs="Symbol"/>
+    </w:rPr>
+  </w:style>
+  <w:style w:type="character" w:styleId="ListLabel112">
+    <w:name w:val="ListLabel 112"/>
+    <w:qFormat/>
+    <w:rPr>
+      <w:rFonts w:cs="Courier New"/>
+    </w:rPr>
+  </w:style>
+  <w:style w:type="character" w:styleId="ListLabel113">
+    <w:name w:val="ListLabel 113"/>
+    <w:qFormat/>
+    <w:rPr>
+      <w:rFonts w:cs="Wingdings"/>
+    </w:rPr>
+  </w:style>
+  <w:style w:type="character" w:styleId="ListLabel114">
+    <w:name w:val="ListLabel 114"/>
+    <w:qFormat/>
+    <w:rPr>
+      <w:rFonts w:cs="Symbol"/>
+    </w:rPr>
+  </w:style>
+  <w:style w:type="character" w:styleId="ListLabel115">
+    <w:name w:val="ListLabel 115"/>
+    <w:qFormat/>
+    <w:rPr>
+      <w:rFonts w:cs="Courier New"/>
+    </w:rPr>
+  </w:style>
+  <w:style w:type="character" w:styleId="ListLabel116">
+    <w:name w:val="ListLabel 116"/>
+    <w:qFormat/>
+    <w:rPr>
+      <w:rFonts w:cs="Wingdings"/>
+    </w:rPr>
+  </w:style>
+  <w:style w:type="character" w:styleId="ListLabel117">
+    <w:name w:val="ListLabel 117"/>
+    <w:qFormat/>
+    <w:rPr/>
+  </w:style>
+  <w:style w:type="character" w:styleId="ListLabel118">
+    <w:name w:val="ListLabel 118"/>
+    <w:qFormat/>
+    <w:rPr>
+      <w:rFonts w:cs="Symbol"/>
+      <w:sz w:val="24"/>
+    </w:rPr>
+  </w:style>
+  <w:style w:type="character" w:styleId="ListLabel119">
+    <w:name w:val="ListLabel 119"/>
+    <w:qFormat/>
+    <w:rPr>
+      <w:rFonts w:cs="Courier New"/>
+    </w:rPr>
+  </w:style>
+  <w:style w:type="character" w:styleId="ListLabel120">
+    <w:name w:val="ListLabel 120"/>
+    <w:qFormat/>
+    <w:rPr>
+      <w:rFonts w:cs="Wingdings"/>
+    </w:rPr>
+  </w:style>
+  <w:style w:type="character" w:styleId="ListLabel121">
+    <w:name w:val="ListLabel 121"/>
+    <w:qFormat/>
+    <w:rPr>
+      <w:rFonts w:cs="Symbol"/>
+    </w:rPr>
+  </w:style>
+  <w:style w:type="character" w:styleId="ListLabel122">
+    <w:name w:val="ListLabel 122"/>
+    <w:qFormat/>
+    <w:rPr>
+      <w:rFonts w:cs="Courier New"/>
+    </w:rPr>
+  </w:style>
+  <w:style w:type="character" w:styleId="ListLabel123">
+    <w:name w:val="ListLabel 123"/>
+    <w:qFormat/>
+    <w:rPr>
+      <w:rFonts w:cs="Wingdings"/>
+    </w:rPr>
+  </w:style>
+  <w:style w:type="character" w:styleId="ListLabel124">
+    <w:name w:val="ListLabel 124"/>
+    <w:qFormat/>
+    <w:rPr>
+      <w:rFonts w:cs="Symbol"/>
+    </w:rPr>
+  </w:style>
+  <w:style w:type="character" w:styleId="ListLabel125">
+    <w:name w:val="ListLabel 125"/>
+    <w:qFormat/>
+    <w:rPr>
+      <w:rFonts w:cs="Courier New"/>
+    </w:rPr>
+  </w:style>
+  <w:style w:type="character" w:styleId="ListLabel126">
+    <w:name w:val="ListLabel 126"/>
+    <w:qFormat/>
+    <w:rPr>
+      <w:rFonts w:cs="Wingdings"/>
+    </w:rPr>
+  </w:style>
+  <w:style w:type="character" w:styleId="ListLabel127">
+    <w:name w:val="ListLabel 127"/>
+    <w:qFormat/>
+    <w:rPr>
+      <w:u w:val="single"/>
+    </w:rPr>
+  </w:style>
+  <w:style w:type="character" w:styleId="ListLabel128">
+    <w:name w:val="ListLabel 128"/>
+    <w:qFormat/>
+    <w:rPr/>
+  </w:style>
+  <w:style w:type="character" w:styleId="ListLabel129">
+    <w:name w:val="ListLabel 129"/>
+    <w:qFormat/>
+    <w:rPr>
+      <w:rFonts w:cs="Symbol"/>
+      <w:sz w:val="24"/>
+    </w:rPr>
+  </w:style>
+  <w:style w:type="character" w:styleId="ListLabel130">
+    <w:name w:val="ListLabel 130"/>
+    <w:qFormat/>
+    <w:rPr>
+      <w:rFonts w:cs="Courier New"/>
+    </w:rPr>
+  </w:style>
+  <w:style w:type="character" w:styleId="ListLabel131">
+    <w:name w:val="ListLabel 131"/>
+    <w:qFormat/>
+    <w:rPr>
+      <w:rFonts w:cs="Wingdings"/>
+    </w:rPr>
+  </w:style>
+  <w:style w:type="character" w:styleId="ListLabel132">
+    <w:name w:val="ListLabel 132"/>
+    <w:qFormat/>
+    <w:rPr>
+      <w:rFonts w:cs="Symbol"/>
+    </w:rPr>
+  </w:style>
+  <w:style w:type="character" w:styleId="ListLabel133">
+    <w:name w:val="ListLabel 133"/>
+    <w:qFormat/>
+    <w:rPr>
+      <w:rFonts w:cs="Courier New"/>
+    </w:rPr>
+  </w:style>
+  <w:style w:type="character" w:styleId="ListLabel134">
+    <w:name w:val="ListLabel 134"/>
+    <w:qFormat/>
+    <w:rPr>
+      <w:rFonts w:cs="Wingdings"/>
+    </w:rPr>
+  </w:style>
+  <w:style w:type="character" w:styleId="ListLabel135">
+    <w:name w:val="ListLabel 135"/>
+    <w:qFormat/>
+    <w:rPr>
+      <w:rFonts w:cs="Symbol"/>
+    </w:rPr>
+  </w:style>
+  <w:style w:type="character" w:styleId="ListLabel136">
+    <w:name w:val="ListLabel 136"/>
+    <w:qFormat/>
+    <w:rPr>
+      <w:rFonts w:cs="Courier New"/>
+    </w:rPr>
+  </w:style>
+  <w:style w:type="character" w:styleId="ListLabel137">
+    <w:name w:val="ListLabel 137"/>
+    <w:qFormat/>
+    <w:rPr>
+      <w:rFonts w:cs="Wingdings"/>
+    </w:rPr>
+  </w:style>
+  <w:style w:type="character" w:styleId="ListLabel138">
+    <w:name w:val="ListLabel 138"/>
+    <w:qFormat/>
+    <w:rPr>
+      <w:u w:val="single"/>
+    </w:rPr>
+  </w:style>
+  <w:style w:type="character" w:styleId="ListLabel139">
+    <w:name w:val="ListLabel 139"/>
+    <w:qFormat/>
+    <w:rPr/>
+  </w:style>
   <w:style w:type="paragraph" w:styleId="Heading" w:customStyle="1">
     <w:name w:val="Heading"/>
     <w:basedOn w:val="Normal"/>
@@ -4908,6 +5101,7 @@
     <w:pPr/>
     <w:rPr>
       <w:caps/>
+      <w:sz w:val="26"/>
     </w:rPr>
   </w:style>
   <w:style w:type="paragraph" w:styleId="Resume" w:customStyle="1">
@@ -4966,7 +5160,7 @@
     <w:rPr>
       <w:b w:val="false"/>
       <w:i/>
-      <w:sz w:val="24"/>
+      <w:sz w:val="22"/>
     </w:rPr>
   </w:style>
   <w:style w:type="paragraph" w:styleId="ResumeList" w:customStyle="1">
@@ -4976,7 +5170,9 @@
     <w:pPr>
       <w:spacing w:lineRule="auto" w:line="235"/>
     </w:pPr>
-    <w:rPr/>
+    <w:rPr>
+      <w:sz w:val="22"/>
+    </w:rPr>
   </w:style>
   <w:style w:type="numbering" w:styleId="NoList" w:default="1">
     <w:name w:val="No List"/>

</xml_diff>

<commit_message>
Modify contents and change files Modify contents in index.html Change pdf, docx in docs
</commit_message>
<xml_diff>
--- a/docs/Martin-Hwang-Resume.docx
+++ b/docs/Martin-Hwang-Resume.docx
@@ -37,7 +37,7 @@
       </w:pPr>
       <w:r>
         <w:rPr/>
-        <w:t>Excellent web programming experience: PHP(OOP), javascript, jQuery, HTML5, CSS3</w:t>
+        <w:t>Excellent web programming experience: PHP (OOP), JavaScript, jQuery, HTML5, CSS3</w:t>
       </w:r>
     </w:p>
     <w:p>
@@ -51,7 +51,7 @@
       </w:pPr>
       <w:r>
         <w:rPr/>
-        <w:t>Strong Object-Oriented Programming(OOP) skills in PHP, Java, C#</w:t>
+        <w:t>Strong Object-Oriented Programming (OOP) skills in PHP, Java, C#</w:t>
       </w:r>
     </w:p>
     <w:p>
@@ -121,7 +121,7 @@
       </w:pPr>
       <w:r>
         <w:rPr/>
-        <w:t>Experience of Linux(Arch, Opensuse), Mobile jQuery, Android Studio, Cordova, Photoshop, InDesign</w:t>
+        <w:t>Experience with Linux (Arch, openSUSE), Mobile jQuery, Cordova, Photoshop, InDesign</w:t>
       </w:r>
     </w:p>
     <w:p>
@@ -216,18 +216,8 @@
             </w:hyperlink>
             <w:r>
               <w:rPr/>
-              <w:t xml:space="preserve">), </w:t>
-            </w:r>
-            <w:bookmarkStart w:id="0" w:name="__DdeLink__162_1150899688"/>
-            <w:r>
-              <w:rPr/>
-              <w:t xml:space="preserve">Kitchener, </w:t>
-            </w:r>
-            <w:r>
-              <w:rPr/>
-              <w:t>ON</w:t>
-            </w:r>
-            <w:bookmarkEnd w:id="0"/>
+              <w:t>), Kitchener, ON</w:t>
+            </w:r>
           </w:p>
           <w:p>
             <w:pPr>
@@ -254,7 +244,7 @@
             </w:pPr>
             <w:r>
               <w:rPr/>
-              <w:t>Led team member as main coder in the team</w:t>
+              <w:t>Led team as main developer</w:t>
             </w:r>
           </w:p>
           <w:p>
@@ -282,7 +272,7 @@
             </w:pPr>
             <w:r>
               <w:rPr/>
-              <w:t>Debugged and tested for bug handling</w:t>
+              <w:t xml:space="preserve">Coordinated debugging and testing </w:t>
             </w:r>
           </w:p>
           <w:p>
@@ -296,7 +286,7 @@
             </w:pPr>
             <w:r>
               <w:rPr/>
-              <w:t>Deployed web application  with web hosting service(Gandi.net)</w:t>
+              <w:t>Deployed web application  with web hosting service (Gandi.net)</w:t>
             </w:r>
           </w:p>
           <w:p>
@@ -347,7 +337,7 @@
             </w:pPr>
             <w:r>
               <w:rPr/>
-              <w:t xml:space="preserve">Chief Executive Officer                                                                                        </w:t>
+              <w:t>Chief Executive Officer</w:t>
             </w:r>
           </w:p>
           <w:p>
@@ -389,8 +379,14 @@
             </w:pPr>
             <w:r>
               <w:rPr/>
-              <w:t>Built the prototype of company website using MS powerpoint</w:t>
-            </w:r>
+              <w:t xml:space="preserve">Built the prototype of company website using Microsoft </w:t>
+            </w:r>
+            <w:bookmarkStart w:id="0" w:name="__DdeLink__150_3168066055"/>
+            <w:r>
+              <w:rPr/>
+              <w:t>PowerPoint</w:t>
+            </w:r>
+            <w:bookmarkEnd w:id="0"/>
           </w:p>
           <w:p>
             <w:pPr>
@@ -401,9 +397,25 @@
               </w:numPr>
               <w:rPr/>
             </w:pPr>
-            <w:r>
-              <w:rPr/>
-              <w:t>Manged and built new contents using InDesign</w:t>
+            <w:bookmarkStart w:id="1" w:name="__DdeLink__469_1150899688"/>
+            <w:r>
+              <w:rPr/>
+              <w:t>Manged and built new contents using Adobe InDesign</w:t>
+            </w:r>
+            <w:bookmarkEnd w:id="1"/>
+          </w:p>
+          <w:p>
+            <w:pPr>
+              <w:pStyle w:val="ResumeList"/>
+              <w:numPr>
+                <w:ilvl w:val="0"/>
+                <w:numId w:val="0"/>
+              </w:numPr>
+              <w:ind w:left="720" w:hanging="0"/>
+              <w:rPr/>
+            </w:pPr>
+            <w:r>
+              <w:rPr/>
             </w:r>
           </w:p>
         </w:tc>
@@ -421,6 +433,112 @@
             <w:r>
               <w:rPr/>
               <w:t>2011–2016</w:t>
+            </w:r>
+          </w:p>
+        </w:tc>
+      </w:tr>
+      <w:tr>
+        <w:trPr>
+          <w:trHeight w:val="360" w:hRule="atLeast"/>
+        </w:trPr>
+        <w:tc>
+          <w:tcPr>
+            <w:tcW w:w="8998" w:type="dxa"/>
+            <w:tcBorders/>
+            <w:shd w:color="auto" w:fill="auto" w:val="clear"/>
+          </w:tcPr>
+          <w:p>
+            <w:pPr>
+              <w:pStyle w:val="ResumeHeading2"/>
+              <w:rPr/>
+            </w:pPr>
+            <w:r>
+              <w:rPr/>
+              <w:t>Education Manager, Teacher</w:t>
+            </w:r>
+          </w:p>
+          <w:p>
+            <w:pPr>
+              <w:pStyle w:val="ResumeHeading3"/>
+              <w:rPr/>
+            </w:pPr>
+            <w:r>
+              <w:rPr/>
+              <w:t>Unilangs, South Korea</w:t>
+            </w:r>
+          </w:p>
+          <w:p>
+            <w:pPr>
+              <w:pStyle w:val="ResumeList"/>
+              <w:numPr>
+                <w:ilvl w:val="0"/>
+                <w:numId w:val="4"/>
+              </w:numPr>
+              <w:tabs>
+                <w:tab w:val="clear" w:pos="720"/>
+                <w:tab w:val="left" w:pos="0" w:leader="none"/>
+              </w:tabs>
+              <w:ind w:left="707" w:hanging="283"/>
+              <w:rPr/>
+            </w:pPr>
+            <w:r>
+              <w:rPr/>
+              <w:t xml:space="preserve">Designed curriculum model and schedule </w:t>
+            </w:r>
+          </w:p>
+          <w:p>
+            <w:pPr>
+              <w:pStyle w:val="ResumeList"/>
+              <w:numPr>
+                <w:ilvl w:val="0"/>
+                <w:numId w:val="4"/>
+              </w:numPr>
+              <w:tabs>
+                <w:tab w:val="clear" w:pos="720"/>
+                <w:tab w:val="left" w:pos="0" w:leader="none"/>
+              </w:tabs>
+              <w:ind w:left="707" w:hanging="283"/>
+              <w:rPr/>
+            </w:pPr>
+            <w:r>
+              <w:rPr/>
+              <w:t xml:space="preserve">Managed annual teaching schedule </w:t>
+            </w:r>
+          </w:p>
+          <w:p>
+            <w:pPr>
+              <w:pStyle w:val="ResumeList"/>
+              <w:numPr>
+                <w:ilvl w:val="0"/>
+                <w:numId w:val="4"/>
+              </w:numPr>
+              <w:tabs>
+                <w:tab w:val="clear" w:pos="720"/>
+                <w:tab w:val="left" w:pos="0" w:leader="none"/>
+              </w:tabs>
+              <w:ind w:left="707" w:hanging="283"/>
+              <w:rPr/>
+            </w:pPr>
+            <w:r>
+              <w:rPr/>
+              <w:t>Communicated with customers and other teachers</w:t>
+            </w:r>
+          </w:p>
+        </w:tc>
+        <w:tc>
+          <w:tcPr>
+            <w:tcW w:w="1366" w:type="dxa"/>
+            <w:tcBorders/>
+            <w:shd w:color="auto" w:fill="auto" w:val="clear"/>
+          </w:tcPr>
+          <w:p>
+            <w:pPr>
+              <w:pStyle w:val="ResumeDateRange"/>
+              <w:rPr/>
+            </w:pPr>
+            <w:r>
+              <w:rPr/>
+              <w:t>2004–2011</w:t>
             </w:r>
           </w:p>
         </w:tc>
@@ -446,11 +564,7 @@
       </w:pPr>
       <w:r>
         <w:rPr/>
-        <w:t>E</w:t>
-      </w:r>
-      <w:r>
-        <w:rPr/>
-        <w:t>ducation</w:t>
+        <w:t>Education</w:t>
       </w:r>
     </w:p>
     <w:tbl>
@@ -537,23 +651,7 @@
             </w:pPr>
             <w:r>
               <w:rPr/>
-              <w:t xml:space="preserve">Michelin Guide mobile application project: </w:t>
-            </w:r>
-            <w:r>
-              <w:rPr/>
-              <w:t xml:space="preserve">Used jQuery and </w:t>
-            </w:r>
-            <w:r>
-              <w:rPr/>
-              <w:t xml:space="preserve">jQuery mobile, </w:t>
-            </w:r>
-            <w:r>
-              <w:rPr/>
-              <w:t>C</w:t>
-            </w:r>
-            <w:r>
-              <w:rPr/>
-              <w:t>ordova</w:t>
+              <w:t>Michelin Guide mobile application project: Used jQuery and jQuery mobile, Cordova</w:t>
             </w:r>
           </w:p>
           <w:p>
@@ -567,23 +665,7 @@
             </w:pPr>
             <w:r>
               <w:rPr/>
-              <w:t xml:space="preserve">Development Note for programming </w:t>
-            </w:r>
-            <w:r>
-              <w:rPr/>
-              <w:t>project</w:t>
-            </w:r>
-            <w:r>
-              <w:rPr/>
-              <w:t>: Object-</w:t>
-            </w:r>
-            <w:r>
-              <w:rPr/>
-              <w:t>o</w:t>
-            </w:r>
-            <w:r>
-              <w:rPr/>
-              <w:t>riented PHP with composer, plain javascript, semantic HTML5 and CSS3</w:t>
+              <w:t>Development Note for programming project: Object-oriented PHP with composer, plain JavaScript, semantic HTML5 and CSS3</w:t>
             </w:r>
           </w:p>
           <w:p>
@@ -597,15 +679,7 @@
             </w:pPr>
             <w:r>
               <w:rPr/>
-              <w:t xml:space="preserve">Brick Breaker Game Programming project: </w:t>
-            </w:r>
-            <w:r>
-              <w:rPr/>
-              <w:t>O</w:t>
-            </w:r>
-            <w:r>
-              <w:rPr/>
-              <w:t>bject-oriented C# game programming completed a game using Monogame development framework</w:t>
+              <w:t>Brick Breaker Game Programming project: Object-oriented C# game programming completed a game using Monogame development framework</w:t>
             </w:r>
           </w:p>
           <w:p>
@@ -658,15 +732,7 @@
             </w:pPr>
             <w:r>
               <w:rPr/>
-              <w:t xml:space="preserve">Web and App Developer (Intensive </w:t>
-            </w:r>
-            <w:r>
-              <w:rPr/>
-              <w:t>course</w:t>
-            </w:r>
-            <w:r>
-              <w:rPr/>
-              <w:t xml:space="preserve">)                                                                                        </w:t>
+              <w:t xml:space="preserve">Web and App Developer (Intensive course)                                                                                        </w:t>
             </w:r>
           </w:p>
           <w:p>
@@ -680,11 +746,7 @@
             </w:pPr>
             <w:r>
               <w:rPr/>
-              <w:t>Gwangcom Technical Vocational Institute</w:t>
-            </w:r>
-            <w:r>
-              <w:rPr/>
-              <w:t>, South Korea</w:t>
+              <w:t>Gwangcom Technical Vocational Institute, South Korea</w:t>
             </w:r>
           </w:p>
           <w:p>
@@ -698,7 +760,7 @@
             </w:pPr>
             <w:r>
               <w:rPr/>
-              <w:t>Achieved the status of Excellence List (attained an average of 90% in all courses of program)</w:t>
+              <w:t>Achieved the status of Excellence List (attained an average of 90%)</w:t>
             </w:r>
           </w:p>
           <w:p>
@@ -712,21 +774,7 @@
             </w:pPr>
             <w:r>
               <w:rPr/>
-              <w:t xml:space="preserve">Mobile application using jQuery with Ajax, jQuery Mobile and Cordova </w:t>
-            </w:r>
-          </w:p>
-          <w:p>
-            <w:pPr>
-              <w:pStyle w:val="ResumeList"/>
-              <w:numPr>
-                <w:ilvl w:val="0"/>
-                <w:numId w:val="0"/>
-              </w:numPr>
-              <w:ind w:left="720" w:hanging="0"/>
-              <w:rPr/>
-            </w:pPr>
-            <w:r>
-              <w:rPr/>
+              <w:t>Mobile application using jQuery with Ajax, jQuery Mobile and Cordova</w:t>
             </w:r>
           </w:p>
         </w:tc>
@@ -744,103 +792,6 @@
             <w:r>
               <w:rPr/>
               <w:t>2016–2017</w:t>
-            </w:r>
-          </w:p>
-        </w:tc>
-      </w:tr>
-      <w:tr>
-        <w:trPr/>
-        <w:tc>
-          <w:tcPr>
-            <w:tcW w:w="8998" w:type="dxa"/>
-            <w:tcBorders/>
-            <w:shd w:color="auto" w:fill="auto" w:val="clear"/>
-          </w:tcPr>
-          <w:p>
-            <w:pPr>
-              <w:pStyle w:val="ResumeHeading2"/>
-              <w:rPr/>
-            </w:pPr>
-            <w:r>
-              <w:rPr/>
-              <w:t>Master of Judicial Administration</w:t>
-            </w:r>
-            <w:r>
-              <w:rPr/>
-              <w:t xml:space="preserve">                                                                                   </w:t>
-            </w:r>
-          </w:p>
-          <w:p>
-            <w:pPr>
-              <w:pStyle w:val="ResumeHeading3"/>
-              <w:numPr>
-                <w:ilvl w:val="3"/>
-                <w:numId w:val="2"/>
-              </w:numPr>
-              <w:rPr/>
-            </w:pPr>
-            <w:r>
-              <w:rPr/>
-              <w:t>Kyungbook National University</w:t>
-            </w:r>
-            <w:r>
-              <w:rPr/>
-              <w:t>, South Korea</w:t>
-            </w:r>
-          </w:p>
-          <w:p>
-            <w:pPr>
-              <w:pStyle w:val="ResumeList"/>
-              <w:numPr>
-                <w:ilvl w:val="0"/>
-                <w:numId w:val="3"/>
-              </w:numPr>
-              <w:rPr/>
-            </w:pPr>
-            <w:r>
-              <w:rPr/>
-              <w:t xml:space="preserve">Studied </w:t>
-            </w:r>
-            <w:r>
-              <w:rPr/>
-              <w:t>c</w:t>
-            </w:r>
-            <w:r>
-              <w:rPr/>
-              <w:t xml:space="preserve">yber </w:t>
-            </w:r>
-            <w:r>
-              <w:rPr/>
-              <w:t>c</w:t>
-            </w:r>
-            <w:r>
-              <w:rPr/>
-              <w:t xml:space="preserve">rime </w:t>
-            </w:r>
-            <w:r>
-              <w:rPr/>
-              <w:t>c</w:t>
-            </w:r>
-            <w:r>
-              <w:rPr/>
-              <w:t>ases and formation of law</w:t>
-            </w:r>
-          </w:p>
-        </w:tc>
-        <w:tc>
-          <w:tcPr>
-            <w:tcW w:w="1366" w:type="dxa"/>
-            <w:tcBorders/>
-            <w:shd w:color="auto" w:fill="auto" w:val="clear"/>
-          </w:tcPr>
-          <w:p>
-            <w:pPr>
-              <w:pStyle w:val="ResumeDateRange"/>
-              <w:rPr/>
-            </w:pPr>
-            <w:r>
-              <w:rPr/>
-              <w:t>2001-2003</w:t>
             </w:r>
           </w:p>
         </w:tc>
@@ -921,11 +872,7 @@
             </w:pPr>
             <w:r>
               <w:rPr/>
-              <w:t xml:space="preserve">Conestoga Students Incorporated, Kitchener, </w:t>
-            </w:r>
-            <w:r>
-              <w:rPr/>
-              <w:t>ON</w:t>
+              <w:t>Conestoga Students Incorporated, Kitchener, ON</w:t>
             </w:r>
           </w:p>
           <w:p>
@@ -1014,11 +961,7 @@
             </w:pPr>
             <w:r>
               <w:rPr/>
-              <w:t xml:space="preserve">Conestoga Students Incorporated, Kitchener, </w:t>
-            </w:r>
-            <w:r>
-              <w:rPr/>
-              <w:t>ON</w:t>
+              <w:t>Conestoga Students Incorporated, Kitchener, ON</w:t>
             </w:r>
           </w:p>
           <w:p>
@@ -1107,11 +1050,7 @@
             </w:pPr>
             <w:r>
               <w:rPr/>
-              <w:t xml:space="preserve">Conestoga Student Engagement, Kitchener, </w:t>
-            </w:r>
-            <w:r>
-              <w:rPr/>
-              <w:t>ON</w:t>
+              <w:t>Conestoga Student Engagement, Kitchener, ON</w:t>
             </w:r>
           </w:p>
           <w:p>
@@ -1194,11 +1133,7 @@
             </w:pPr>
             <w:r>
               <w:rPr/>
-              <w:t xml:space="preserve">Wonkwang University Library, </w:t>
-            </w:r>
-            <w:r>
-              <w:rPr/>
-              <w:t>South Korea</w:t>
+              <w:t>Wonkwang University Library, South Korea</w:t>
             </w:r>
           </w:p>
           <w:p>
@@ -1301,14 +1236,14 @@
       <w:tblLook w:lastRow="0" w:firstRow="0" w:lastColumn="0" w:firstColumn="0" w:val="0000" w:noHBand="0" w:noVBand="0"/>
     </w:tblPr>
     <w:tblGrid>
-      <w:gridCol w:w="5755"/>
-      <w:gridCol w:w="4594"/>
+      <w:gridCol w:w="5753"/>
+      <w:gridCol w:w="4596"/>
     </w:tblGrid>
     <w:tr>
       <w:trPr/>
       <w:tc>
         <w:tcPr>
-          <w:tcW w:w="5755" w:type="dxa"/>
+          <w:tcW w:w="5753" w:type="dxa"/>
           <w:tcBorders/>
           <w:shd w:color="auto" w:fill="auto" w:val="clear"/>
         </w:tcPr>
@@ -1340,7 +1275,7 @@
       </w:tc>
       <w:tc>
         <w:tcPr>
-          <w:tcW w:w="4594" w:type="dxa"/>
+          <w:tcW w:w="4596" w:type="dxa"/>
           <w:tcBorders/>
           <w:shd w:color="auto" w:fill="auto" w:val="clear"/>
         </w:tcPr>
@@ -1744,6 +1679,152 @@
       </w:rPr>
     </w:lvl>
   </w:abstractNum>
+  <w:abstractNum w:abstractNumId="4">
+    <w:lvl w:ilvl="0">
+      <w:start w:val="1"/>
+      <w:numFmt w:val="bullet"/>
+      <w:lvlText w:val=""/>
+      <w:lvlJc w:val="left"/>
+      <w:pPr>
+        <w:tabs>
+          <w:tab w:val="num" w:pos="707"/>
+        </w:tabs>
+        <w:ind w:left="707" w:hanging="283"/>
+      </w:pPr>
+      <w:rPr>
+        <w:rFonts w:ascii="Symbol" w:hAnsi="Symbol" w:cs="Symbol" w:hint="default"/>
+        <w:rFonts w:cs="OpenSymbol"/>
+      </w:rPr>
+    </w:lvl>
+    <w:lvl w:ilvl="1">
+      <w:start w:val="1"/>
+      <w:numFmt w:val="bullet"/>
+      <w:lvlText w:val=""/>
+      <w:lvlJc w:val="left"/>
+      <w:pPr>
+        <w:tabs>
+          <w:tab w:val="num" w:pos="1414"/>
+        </w:tabs>
+        <w:ind w:left="1414" w:hanging="283"/>
+      </w:pPr>
+      <w:rPr>
+        <w:rFonts w:ascii="Symbol" w:hAnsi="Symbol" w:cs="Symbol" w:hint="default"/>
+        <w:rFonts w:cs="OpenSymbol"/>
+      </w:rPr>
+    </w:lvl>
+    <w:lvl w:ilvl="2">
+      <w:start w:val="1"/>
+      <w:numFmt w:val="bullet"/>
+      <w:lvlText w:val=""/>
+      <w:lvlJc w:val="left"/>
+      <w:pPr>
+        <w:tabs>
+          <w:tab w:val="num" w:pos="2121"/>
+        </w:tabs>
+        <w:ind w:left="2121" w:hanging="283"/>
+      </w:pPr>
+      <w:rPr>
+        <w:rFonts w:ascii="Symbol" w:hAnsi="Symbol" w:cs="Symbol" w:hint="default"/>
+        <w:rFonts w:cs="OpenSymbol"/>
+      </w:rPr>
+    </w:lvl>
+    <w:lvl w:ilvl="3">
+      <w:start w:val="1"/>
+      <w:numFmt w:val="bullet"/>
+      <w:lvlText w:val=""/>
+      <w:lvlJc w:val="left"/>
+      <w:pPr>
+        <w:tabs>
+          <w:tab w:val="num" w:pos="2828"/>
+        </w:tabs>
+        <w:ind w:left="2828" w:hanging="283"/>
+      </w:pPr>
+      <w:rPr>
+        <w:rFonts w:ascii="Symbol" w:hAnsi="Symbol" w:cs="Symbol" w:hint="default"/>
+        <w:rFonts w:cs="OpenSymbol"/>
+      </w:rPr>
+    </w:lvl>
+    <w:lvl w:ilvl="4">
+      <w:start w:val="1"/>
+      <w:numFmt w:val="bullet"/>
+      <w:lvlText w:val=""/>
+      <w:lvlJc w:val="left"/>
+      <w:pPr>
+        <w:tabs>
+          <w:tab w:val="num" w:pos="3535"/>
+        </w:tabs>
+        <w:ind w:left="3535" w:hanging="283"/>
+      </w:pPr>
+      <w:rPr>
+        <w:rFonts w:ascii="Symbol" w:hAnsi="Symbol" w:cs="Symbol" w:hint="default"/>
+        <w:rFonts w:cs="OpenSymbol"/>
+      </w:rPr>
+    </w:lvl>
+    <w:lvl w:ilvl="5">
+      <w:start w:val="1"/>
+      <w:numFmt w:val="bullet"/>
+      <w:lvlText w:val=""/>
+      <w:lvlJc w:val="left"/>
+      <w:pPr>
+        <w:tabs>
+          <w:tab w:val="num" w:pos="4242"/>
+        </w:tabs>
+        <w:ind w:left="4242" w:hanging="283"/>
+      </w:pPr>
+      <w:rPr>
+        <w:rFonts w:ascii="Symbol" w:hAnsi="Symbol" w:cs="Symbol" w:hint="default"/>
+        <w:rFonts w:cs="OpenSymbol"/>
+      </w:rPr>
+    </w:lvl>
+    <w:lvl w:ilvl="6">
+      <w:start w:val="1"/>
+      <w:numFmt w:val="bullet"/>
+      <w:lvlText w:val=""/>
+      <w:lvlJc w:val="left"/>
+      <w:pPr>
+        <w:tabs>
+          <w:tab w:val="num" w:pos="4949"/>
+        </w:tabs>
+        <w:ind w:left="4949" w:hanging="283"/>
+      </w:pPr>
+      <w:rPr>
+        <w:rFonts w:ascii="Symbol" w:hAnsi="Symbol" w:cs="Symbol" w:hint="default"/>
+        <w:rFonts w:cs="OpenSymbol"/>
+      </w:rPr>
+    </w:lvl>
+    <w:lvl w:ilvl="7">
+      <w:start w:val="1"/>
+      <w:numFmt w:val="bullet"/>
+      <w:lvlText w:val=""/>
+      <w:lvlJc w:val="left"/>
+      <w:pPr>
+        <w:tabs>
+          <w:tab w:val="num" w:pos="5656"/>
+        </w:tabs>
+        <w:ind w:left="5656" w:hanging="283"/>
+      </w:pPr>
+      <w:rPr>
+        <w:rFonts w:ascii="Symbol" w:hAnsi="Symbol" w:cs="Symbol" w:hint="default"/>
+        <w:rFonts w:cs="OpenSymbol"/>
+      </w:rPr>
+    </w:lvl>
+    <w:lvl w:ilvl="8">
+      <w:start w:val="1"/>
+      <w:numFmt w:val="bullet"/>
+      <w:lvlText w:val=""/>
+      <w:lvlJc w:val="left"/>
+      <w:pPr>
+        <w:tabs>
+          <w:tab w:val="num" w:pos="6363"/>
+        </w:tabs>
+        <w:ind w:left="6363" w:hanging="283"/>
+      </w:pPr>
+      <w:rPr>
+        <w:rFonts w:ascii="Symbol" w:hAnsi="Symbol" w:cs="Symbol" w:hint="default"/>
+        <w:rFonts w:cs="OpenSymbol"/>
+      </w:rPr>
+    </w:lvl>
+  </w:abstractNum>
   <w:num w:numId="1">
     <w:abstractNumId w:val="1"/>
   </w:num>
@@ -1752,6 +1833,9 @@
   </w:num>
   <w:num w:numId="3">
     <w:abstractNumId w:val="3"/>
+  </w:num>
+  <w:num w:numId="4">
+    <w:abstractNumId w:val="4"/>
   </w:num>
 </w:numbering>
 </file>
@@ -1764,7 +1848,7 @@
         <w:rFonts w:ascii="Arial" w:hAnsi="Arial" w:eastAsia="Gulim" w:cs="DejaVu Sans"/>
         <w:color w:val="595959"/>
         <w:szCs w:val="22"/>
-        <w:lang w:val="en-US" w:eastAsia="en-US" w:bidi="ar-SA"/>
+        <w:lang w:val="en-CA" w:eastAsia="en-US" w:bidi="ar-SA"/>
       </w:rPr>
     </w:rPrDefault>
     <w:pPrDefault>
@@ -4149,6 +4233,221 @@
     <w:qFormat/>
     <w:rPr/>
   </w:style>
+  <w:style w:type="character" w:styleId="ListLabel140">
+    <w:name w:val="ListLabel 140"/>
+    <w:qFormat/>
+    <w:rPr>
+      <w:rFonts w:cs="Symbol"/>
+      <w:sz w:val="24"/>
+    </w:rPr>
+  </w:style>
+  <w:style w:type="character" w:styleId="ListLabel141">
+    <w:name w:val="ListLabel 141"/>
+    <w:qFormat/>
+    <w:rPr>
+      <w:rFonts w:cs="Courier New"/>
+    </w:rPr>
+  </w:style>
+  <w:style w:type="character" w:styleId="ListLabel142">
+    <w:name w:val="ListLabel 142"/>
+    <w:qFormat/>
+    <w:rPr>
+      <w:rFonts w:cs="Wingdings"/>
+    </w:rPr>
+  </w:style>
+  <w:style w:type="character" w:styleId="ListLabel143">
+    <w:name w:val="ListLabel 143"/>
+    <w:qFormat/>
+    <w:rPr>
+      <w:rFonts w:cs="Symbol"/>
+    </w:rPr>
+  </w:style>
+  <w:style w:type="character" w:styleId="ListLabel144">
+    <w:name w:val="ListLabel 144"/>
+    <w:qFormat/>
+    <w:rPr>
+      <w:rFonts w:cs="Courier New"/>
+    </w:rPr>
+  </w:style>
+  <w:style w:type="character" w:styleId="ListLabel145">
+    <w:name w:val="ListLabel 145"/>
+    <w:qFormat/>
+    <w:rPr>
+      <w:rFonts w:cs="Wingdings"/>
+    </w:rPr>
+  </w:style>
+  <w:style w:type="character" w:styleId="ListLabel146">
+    <w:name w:val="ListLabel 146"/>
+    <w:qFormat/>
+    <w:rPr>
+      <w:rFonts w:cs="Symbol"/>
+    </w:rPr>
+  </w:style>
+  <w:style w:type="character" w:styleId="ListLabel147">
+    <w:name w:val="ListLabel 147"/>
+    <w:qFormat/>
+    <w:rPr>
+      <w:rFonts w:cs="Courier New"/>
+    </w:rPr>
+  </w:style>
+  <w:style w:type="character" w:styleId="ListLabel148">
+    <w:name w:val="ListLabel 148"/>
+    <w:qFormat/>
+    <w:rPr>
+      <w:rFonts w:cs="Wingdings"/>
+    </w:rPr>
+  </w:style>
+  <w:style w:type="character" w:styleId="ListLabel149">
+    <w:name w:val="ListLabel 149"/>
+    <w:qFormat/>
+    <w:rPr>
+      <w:u w:val="single"/>
+    </w:rPr>
+  </w:style>
+  <w:style w:type="character" w:styleId="ListLabel150">
+    <w:name w:val="ListLabel 150"/>
+    <w:qFormat/>
+    <w:rPr/>
+  </w:style>
+  <w:style w:type="character" w:styleId="ListLabel151">
+    <w:name w:val="ListLabel 151"/>
+    <w:qFormat/>
+    <w:rPr>
+      <w:rFonts w:cs="Symbol"/>
+      <w:sz w:val="24"/>
+    </w:rPr>
+  </w:style>
+  <w:style w:type="character" w:styleId="ListLabel152">
+    <w:name w:val="ListLabel 152"/>
+    <w:qFormat/>
+    <w:rPr>
+      <w:rFonts w:cs="Courier New"/>
+    </w:rPr>
+  </w:style>
+  <w:style w:type="character" w:styleId="ListLabel153">
+    <w:name w:val="ListLabel 153"/>
+    <w:qFormat/>
+    <w:rPr>
+      <w:rFonts w:cs="Wingdings"/>
+    </w:rPr>
+  </w:style>
+  <w:style w:type="character" w:styleId="ListLabel154">
+    <w:name w:val="ListLabel 154"/>
+    <w:qFormat/>
+    <w:rPr>
+      <w:rFonts w:cs="Symbol"/>
+    </w:rPr>
+  </w:style>
+  <w:style w:type="character" w:styleId="ListLabel155">
+    <w:name w:val="ListLabel 155"/>
+    <w:qFormat/>
+    <w:rPr>
+      <w:rFonts w:cs="Courier New"/>
+    </w:rPr>
+  </w:style>
+  <w:style w:type="character" w:styleId="ListLabel156">
+    <w:name w:val="ListLabel 156"/>
+    <w:qFormat/>
+    <w:rPr>
+      <w:rFonts w:cs="Wingdings"/>
+    </w:rPr>
+  </w:style>
+  <w:style w:type="character" w:styleId="ListLabel157">
+    <w:name w:val="ListLabel 157"/>
+    <w:qFormat/>
+    <w:rPr>
+      <w:rFonts w:cs="Symbol"/>
+    </w:rPr>
+  </w:style>
+  <w:style w:type="character" w:styleId="ListLabel158">
+    <w:name w:val="ListLabel 158"/>
+    <w:qFormat/>
+    <w:rPr>
+      <w:rFonts w:cs="Courier New"/>
+    </w:rPr>
+  </w:style>
+  <w:style w:type="character" w:styleId="ListLabel159">
+    <w:name w:val="ListLabel 159"/>
+    <w:qFormat/>
+    <w:rPr>
+      <w:rFonts w:cs="Wingdings"/>
+    </w:rPr>
+  </w:style>
+  <w:style w:type="character" w:styleId="ListLabel160">
+    <w:name w:val="ListLabel 160"/>
+    <w:qFormat/>
+    <w:rPr>
+      <w:rFonts w:cs="OpenSymbol"/>
+    </w:rPr>
+  </w:style>
+  <w:style w:type="character" w:styleId="ListLabel161">
+    <w:name w:val="ListLabel 161"/>
+    <w:qFormat/>
+    <w:rPr>
+      <w:rFonts w:cs="OpenSymbol"/>
+    </w:rPr>
+  </w:style>
+  <w:style w:type="character" w:styleId="ListLabel162">
+    <w:name w:val="ListLabel 162"/>
+    <w:qFormat/>
+    <w:rPr>
+      <w:rFonts w:cs="OpenSymbol"/>
+    </w:rPr>
+  </w:style>
+  <w:style w:type="character" w:styleId="ListLabel163">
+    <w:name w:val="ListLabel 163"/>
+    <w:qFormat/>
+    <w:rPr>
+      <w:rFonts w:cs="OpenSymbol"/>
+    </w:rPr>
+  </w:style>
+  <w:style w:type="character" w:styleId="ListLabel164">
+    <w:name w:val="ListLabel 164"/>
+    <w:qFormat/>
+    <w:rPr>
+      <w:rFonts w:cs="OpenSymbol"/>
+    </w:rPr>
+  </w:style>
+  <w:style w:type="character" w:styleId="ListLabel165">
+    <w:name w:val="ListLabel 165"/>
+    <w:qFormat/>
+    <w:rPr>
+      <w:rFonts w:cs="OpenSymbol"/>
+    </w:rPr>
+  </w:style>
+  <w:style w:type="character" w:styleId="ListLabel166">
+    <w:name w:val="ListLabel 166"/>
+    <w:qFormat/>
+    <w:rPr>
+      <w:rFonts w:cs="OpenSymbol"/>
+    </w:rPr>
+  </w:style>
+  <w:style w:type="character" w:styleId="ListLabel167">
+    <w:name w:val="ListLabel 167"/>
+    <w:qFormat/>
+    <w:rPr>
+      <w:rFonts w:cs="OpenSymbol"/>
+    </w:rPr>
+  </w:style>
+  <w:style w:type="character" w:styleId="ListLabel168">
+    <w:name w:val="ListLabel 168"/>
+    <w:qFormat/>
+    <w:rPr>
+      <w:rFonts w:cs="OpenSymbol"/>
+    </w:rPr>
+  </w:style>
+  <w:style w:type="character" w:styleId="ListLabel169">
+    <w:name w:val="ListLabel 169"/>
+    <w:qFormat/>
+    <w:rPr>
+      <w:u w:val="single"/>
+    </w:rPr>
+  </w:style>
+  <w:style w:type="character" w:styleId="ListLabel170">
+    <w:name w:val="ListLabel 170"/>
+    <w:qFormat/>
+    <w:rPr/>
+  </w:style>
   <w:style w:type="paragraph" w:styleId="Heading" w:customStyle="1">
     <w:name w:val="Heading"/>
     <w:basedOn w:val="Normal"/>
@@ -5173,6 +5472,25 @@
     <w:rPr>
       <w:sz w:val="22"/>
     </w:rPr>
+  </w:style>
+  <w:style w:type="paragraph" w:styleId="ListHeading">
+    <w:name w:val="List Heading"/>
+    <w:basedOn w:val="Normal"/>
+    <w:next w:val="ListContents"/>
+    <w:qFormat/>
+    <w:pPr>
+      <w:ind w:hanging="0"/>
+    </w:pPr>
+    <w:rPr/>
+  </w:style>
+  <w:style w:type="paragraph" w:styleId="ListContents">
+    <w:name w:val="List Contents"/>
+    <w:basedOn w:val="Normal"/>
+    <w:qFormat/>
+    <w:pPr>
+      <w:ind w:left="567" w:hanging="0"/>
+    </w:pPr>
+    <w:rPr/>
   </w:style>
   <w:style w:type="numbering" w:styleId="NoList" w:default="1">
     <w:name w:val="No List"/>

</xml_diff>

<commit_message>
Change contents Resume.php, main.css Martin-Hwang-Resume.docx, Martin-Hwang-Resume.pdf
</commit_message>
<xml_diff>
--- a/docs/Martin-Hwang-Resume.docx
+++ b/docs/Martin-Hwang-Resume.docx
@@ -21,9 +21,25 @@
         </w:numPr>
         <w:rPr/>
       </w:pPr>
+      <w:bookmarkStart w:id="0" w:name="__DdeLink__148_2817839395"/>
       <w:r>
         <w:rPr/>
-        <w:t>Strong knowledge of development Angular and Node.js with MongoDB</w:t>
+        <w:t>Strong Knowledge of: Angular, React, JavaScript, jQuery, HTML5, CSS3(SASS)</w:t>
+      </w:r>
+      <w:bookmarkEnd w:id="0"/>
+    </w:p>
+    <w:p>
+      <w:pPr>
+        <w:pStyle w:val="ResumeList"/>
+        <w:numPr>
+          <w:ilvl w:val="0"/>
+          <w:numId w:val="3"/>
+        </w:numPr>
+        <w:rPr/>
+      </w:pPr>
+      <w:r>
+        <w:rPr/>
+        <w:t>Web programming experience: Angular, Node.js, PHP, WordPress, JAVA, Bootstrap</w:t>
       </w:r>
     </w:p>
     <w:p>
@@ -37,7 +53,7 @@
       </w:pPr>
       <w:r>
         <w:rPr/>
-        <w:t>Excellent web programming experience: PHP (OOP), JavaScript, jQuery, HTML5, CSS3</w:t>
+        <w:t>Strong Object-Oriented Programming skills: C#, ASP.NET, JAVA</w:t>
       </w:r>
     </w:p>
     <w:p>
@@ -51,7 +67,7 @@
       </w:pPr>
       <w:r>
         <w:rPr/>
-        <w:t>Strong Object-Oriented Programming (OOP) skills in PHP, Java, C#</w:t>
+        <w:t xml:space="preserve">Database skills: MySQL, PostgreSQL, Microsoft SQL, MongoDB </w:t>
       </w:r>
     </w:p>
     <w:p>
@@ -65,21 +81,7 @@
       </w:pPr>
       <w:r>
         <w:rPr/>
-        <w:t xml:space="preserve">Relational Database skills: MySQL, PostgreSQL, Microsoft SQL </w:t>
-      </w:r>
-    </w:p>
-    <w:p>
-      <w:pPr>
-        <w:pStyle w:val="ResumeList"/>
-        <w:numPr>
-          <w:ilvl w:val="0"/>
-          <w:numId w:val="3"/>
-        </w:numPr>
-        <w:rPr/>
-      </w:pPr>
-      <w:r>
-        <w:rPr/>
-        <w:t>Strong knowledge of Git version control tool in GitHub</w:t>
+        <w:t>Knowledge of: Git version control, RESTful API</w:t>
       </w:r>
     </w:p>
     <w:p>
@@ -107,7 +109,7 @@
       </w:pPr>
       <w:r>
         <w:rPr/>
-        <w:t>Knowledge of implement analysis and design skill based on Agile Software Development</w:t>
+        <w:t>Experience of: analyze, design, implement web application based on Agile Software Development</w:t>
       </w:r>
     </w:p>
     <w:p>
@@ -133,10 +135,12 @@
         </w:numPr>
         <w:rPr/>
       </w:pPr>
+      <w:bookmarkStart w:id="1" w:name="__DdeLink__155_2817839395"/>
       <w:r>
         <w:rPr/>
-        <w:t xml:space="preserve">Experience of communicating with customers </w:t>
+        <w:t>Excellent written and verbal communication skills</w:t>
       </w:r>
+      <w:bookmarkEnd w:id="1"/>
     </w:p>
     <w:p>
       <w:pPr>
@@ -172,7 +176,7 @@
           <w:bottom w:w="0" w:type="dxa"/>
           <w:right w:w="0" w:type="dxa"/>
         </w:tblCellMar>
-        <w:tblLook w:noVBand="0" w:val="0000" w:noHBand="0" w:lastColumn="0" w:firstColumn="0" w:lastRow="0" w:firstRow="0"/>
+        <w:tblLook w:lastRow="0" w:firstRow="0" w:lastColumn="0" w:firstColumn="0" w:val="0000" w:noHBand="0" w:noVBand="0"/>
       </w:tblPr>
       <w:tblGrid>
         <w:gridCol w:w="8998"/>
@@ -242,10 +246,12 @@
               </w:numPr>
               <w:rPr/>
             </w:pPr>
-            <w:r>
-              <w:rPr/>
-              <w:t>Led team as main developer</w:t>
-            </w:r>
+            <w:bookmarkStart w:id="2" w:name="__DdeLink__188_3781768138"/>
+            <w:r>
+              <w:rPr/>
+              <w:t>Main developer</w:t>
+            </w:r>
+            <w:bookmarkEnd w:id="2"/>
           </w:p>
           <w:p>
             <w:pPr>
@@ -256,9 +262,15 @@
               </w:numPr>
               <w:rPr/>
             </w:pPr>
-            <w:r>
-              <w:rPr/>
-              <w:t xml:space="preserve">Communicated with customer </w:t>
+            <w:bookmarkStart w:id="3" w:name="__DdeLink__220_3781768138"/>
+            <w:r>
+              <w:rPr/>
+              <w:t xml:space="preserve">Communicated with </w:t>
+            </w:r>
+            <w:bookmarkEnd w:id="3"/>
+            <w:r>
+              <w:rPr/>
+              <w:t>stakeholder</w:t>
             </w:r>
           </w:p>
           <w:p>
@@ -270,10 +282,12 @@
               </w:numPr>
               <w:rPr/>
             </w:pPr>
+            <w:bookmarkStart w:id="4" w:name="__DdeLink__222_3781768138"/>
             <w:r>
               <w:rPr/>
               <w:t xml:space="preserve">Coordinated debugging and testing </w:t>
             </w:r>
+            <w:bookmarkEnd w:id="4"/>
           </w:p>
           <w:p>
             <w:pPr>
@@ -284,24 +298,28 @@
               </w:numPr>
               <w:rPr/>
             </w:pPr>
+            <w:bookmarkStart w:id="5" w:name="__DdeLink__224_3781768138"/>
             <w:r>
               <w:rPr/>
               <w:t>Deployed web application  with web hosting service (Gandi.net)</w:t>
             </w:r>
+            <w:bookmarkEnd w:id="5"/>
           </w:p>
           <w:p>
             <w:pPr>
               <w:pStyle w:val="ResumeList"/>
               <w:numPr>
                 <w:ilvl w:val="0"/>
-                <w:numId w:val="0"/>
+                <w:numId w:val="3"/>
               </w:numPr>
-              <w:ind w:left="720" w:hanging="0"/>
-              <w:rPr/>
-            </w:pPr>
-            <w:r>
-              <w:rPr/>
-            </w:r>
+              <w:rPr/>
+            </w:pPr>
+            <w:bookmarkStart w:id="6" w:name="__DdeLink__226_3781768138"/>
+            <w:r>
+              <w:rPr/>
+              <w:t>Updating web application using Bottstrap4, SASS, Angular, Node.js, MySQL</w:t>
+            </w:r>
+            <w:bookmarkEnd w:id="6"/>
           </w:p>
         </w:tc>
         <w:tc>
@@ -318,227 +336,6 @@
             <w:r>
               <w:rPr/>
               <w:t>2019–present</w:t>
-            </w:r>
-          </w:p>
-        </w:tc>
-      </w:tr>
-      <w:tr>
-        <w:trPr/>
-        <w:tc>
-          <w:tcPr>
-            <w:tcW w:w="8998" w:type="dxa"/>
-            <w:tcBorders/>
-            <w:shd w:color="auto" w:fill="auto" w:val="clear"/>
-          </w:tcPr>
-          <w:p>
-            <w:pPr>
-              <w:pStyle w:val="ResumeHeading2"/>
-              <w:rPr/>
-            </w:pPr>
-            <w:r>
-              <w:rPr/>
-              <w:t>Chief Executive Officer</w:t>
-            </w:r>
-          </w:p>
-          <w:p>
-            <w:pPr>
-              <w:pStyle w:val="ResumeHeading3"/>
-              <w:numPr>
-                <w:ilvl w:val="3"/>
-                <w:numId w:val="2"/>
-              </w:numPr>
-              <w:rPr/>
-            </w:pPr>
-            <w:r>
-              <w:rPr/>
-              <w:t>Te Leaders Institute, South Korea</w:t>
-            </w:r>
-          </w:p>
-          <w:p>
-            <w:pPr>
-              <w:pStyle w:val="ResumeList"/>
-              <w:numPr>
-                <w:ilvl w:val="0"/>
-                <w:numId w:val="3"/>
-              </w:numPr>
-              <w:rPr/>
-            </w:pPr>
-            <w:r>
-              <w:rPr/>
-              <w:t>Ordered and managed company website as stakeholder</w:t>
-            </w:r>
-          </w:p>
-          <w:p>
-            <w:pPr>
-              <w:pStyle w:val="ResumeList"/>
-              <w:numPr>
-                <w:ilvl w:val="0"/>
-                <w:numId w:val="3"/>
-              </w:numPr>
-              <w:rPr/>
-            </w:pPr>
-            <w:r>
-              <w:rPr/>
-              <w:t xml:space="preserve">Built the prototype of company website using Microsoft </w:t>
-            </w:r>
-            <w:bookmarkStart w:id="0" w:name="__DdeLink__150_3168066055"/>
-            <w:r>
-              <w:rPr/>
-              <w:t>PowerPoint</w:t>
-            </w:r>
-            <w:bookmarkEnd w:id="0"/>
-          </w:p>
-          <w:p>
-            <w:pPr>
-              <w:pStyle w:val="ResumeList"/>
-              <w:numPr>
-                <w:ilvl w:val="0"/>
-                <w:numId w:val="3"/>
-              </w:numPr>
-              <w:rPr/>
-            </w:pPr>
-            <w:bookmarkStart w:id="1" w:name="__DdeLink__469_1150899688"/>
-            <w:r>
-              <w:rPr/>
-              <w:t>Manged and built new contents using Adobe InDesign</w:t>
-            </w:r>
-            <w:bookmarkEnd w:id="1"/>
-          </w:p>
-          <w:p>
-            <w:pPr>
-              <w:pStyle w:val="ResumeList"/>
-              <w:numPr>
-                <w:ilvl w:val="0"/>
-                <w:numId w:val="0"/>
-              </w:numPr>
-              <w:ind w:left="720" w:hanging="0"/>
-              <w:rPr/>
-            </w:pPr>
-            <w:r>
-              <w:rPr/>
-            </w:r>
-          </w:p>
-        </w:tc>
-        <w:tc>
-          <w:tcPr>
-            <w:tcW w:w="1366" w:type="dxa"/>
-            <w:tcBorders/>
-            <w:shd w:color="auto" w:fill="auto" w:val="clear"/>
-          </w:tcPr>
-          <w:p>
-            <w:pPr>
-              <w:pStyle w:val="ResumeDateRange"/>
-              <w:rPr/>
-            </w:pPr>
-            <w:r>
-              <w:rPr/>
-              <w:t>2011–2016</w:t>
-            </w:r>
-          </w:p>
-        </w:tc>
-      </w:tr>
-      <w:tr>
-        <w:trPr>
-          <w:trHeight w:val="360" w:hRule="atLeast"/>
-        </w:trPr>
-        <w:tc>
-          <w:tcPr>
-            <w:tcW w:w="8998" w:type="dxa"/>
-            <w:tcBorders/>
-            <w:shd w:color="auto" w:fill="auto" w:val="clear"/>
-          </w:tcPr>
-          <w:p>
-            <w:pPr>
-              <w:pStyle w:val="ResumeHeading2"/>
-              <w:rPr/>
-            </w:pPr>
-            <w:r>
-              <w:rPr/>
-              <w:t>Education Manager, Teacher</w:t>
-            </w:r>
-          </w:p>
-          <w:p>
-            <w:pPr>
-              <w:pStyle w:val="ResumeHeading3"/>
-              <w:rPr/>
-            </w:pPr>
-            <w:r>
-              <w:rPr/>
-              <w:t>Unilangs, South Korea</w:t>
-            </w:r>
-          </w:p>
-          <w:p>
-            <w:pPr>
-              <w:pStyle w:val="ResumeList"/>
-              <w:numPr>
-                <w:ilvl w:val="0"/>
-                <w:numId w:val="4"/>
-              </w:numPr>
-              <w:tabs>
-                <w:tab w:val="clear" w:pos="720"/>
-                <w:tab w:val="left" w:pos="0" w:leader="none"/>
-              </w:tabs>
-              <w:ind w:left="707" w:hanging="283"/>
-              <w:rPr/>
-            </w:pPr>
-            <w:r>
-              <w:rPr/>
-              <w:t xml:space="preserve">Designed curriculum model and schedule </w:t>
-            </w:r>
-          </w:p>
-          <w:p>
-            <w:pPr>
-              <w:pStyle w:val="ResumeList"/>
-              <w:numPr>
-                <w:ilvl w:val="0"/>
-                <w:numId w:val="4"/>
-              </w:numPr>
-              <w:tabs>
-                <w:tab w:val="clear" w:pos="720"/>
-                <w:tab w:val="left" w:pos="0" w:leader="none"/>
-              </w:tabs>
-              <w:ind w:left="707" w:hanging="283"/>
-              <w:rPr/>
-            </w:pPr>
-            <w:r>
-              <w:rPr/>
-              <w:t xml:space="preserve">Managed annual teaching schedule </w:t>
-            </w:r>
-          </w:p>
-          <w:p>
-            <w:pPr>
-              <w:pStyle w:val="ResumeList"/>
-              <w:numPr>
-                <w:ilvl w:val="0"/>
-                <w:numId w:val="4"/>
-              </w:numPr>
-              <w:tabs>
-                <w:tab w:val="clear" w:pos="720"/>
-                <w:tab w:val="left" w:pos="0" w:leader="none"/>
-              </w:tabs>
-              <w:ind w:left="707" w:hanging="283"/>
-              <w:rPr/>
-            </w:pPr>
-            <w:r>
-              <w:rPr/>
-              <w:t>Communicated with customers and other teachers</w:t>
-            </w:r>
-          </w:p>
-        </w:tc>
-        <w:tc>
-          <w:tcPr>
-            <w:tcW w:w="1366" w:type="dxa"/>
-            <w:tcBorders/>
-            <w:shd w:color="auto" w:fill="auto" w:val="clear"/>
-          </w:tcPr>
-          <w:p>
-            <w:pPr>
-              <w:pStyle w:val="ResumeDateRange"/>
-              <w:rPr/>
-            </w:pPr>
-            <w:r>
-              <w:rPr/>
-              <w:t>2004–2011</w:t>
             </w:r>
           </w:p>
         </w:tc>
@@ -679,21 +476,7 @@
             </w:pPr>
             <w:r>
               <w:rPr/>
-              <w:t>Brick Breaker Game Programming project: Object-oriented C# game programming completed a game using Monogame development framework</w:t>
-            </w:r>
-          </w:p>
-          <w:p>
-            <w:pPr>
-              <w:pStyle w:val="ResumeList"/>
-              <w:numPr>
-                <w:ilvl w:val="0"/>
-                <w:numId w:val="0"/>
-              </w:numPr>
-              <w:ind w:left="720" w:hanging="0"/>
-              <w:rPr/>
-            </w:pPr>
-            <w:r>
-              <w:rPr/>
+              <w:t>Brick Breaker Game Programming project: Object-oriented C# game programming using Monogame development framework</w:t>
             </w:r>
           </w:p>
         </w:tc>
@@ -713,6 +496,125 @@
                 <w:rFonts w:cs="Arial"/>
               </w:rPr>
               <w:t>2017–2019</w:t>
+            </w:r>
+          </w:p>
+        </w:tc>
+      </w:tr>
+    </w:tbl>
+    <w:p>
+      <w:pPr>
+        <w:pStyle w:val="ResumeHeading1"/>
+        <w:numPr>
+          <w:ilvl w:val="1"/>
+          <w:numId w:val="2"/>
+        </w:numPr>
+        <w:rPr/>
+      </w:pPr>
+      <w:r>
+        <w:rPr/>
+      </w:r>
+    </w:p>
+    <w:p>
+      <w:pPr>
+        <w:pStyle w:val="ResumeHeading1"/>
+        <w:numPr>
+          <w:ilvl w:val="1"/>
+          <w:numId w:val="2"/>
+        </w:numPr>
+        <w:rPr/>
+      </w:pPr>
+      <w:r>
+        <w:rPr/>
+        <w:t>online Learning</w:t>
+      </w:r>
+    </w:p>
+    <w:tbl>
+      <w:tblPr>
+        <w:tblW w:w="10365" w:type="dxa"/>
+        <w:jc w:val="left"/>
+        <w:tblInd w:w="0" w:type="dxa"/>
+        <w:tblCellMar>
+          <w:top w:w="0" w:type="dxa"/>
+          <w:left w:w="0" w:type="dxa"/>
+          <w:bottom w:w="0" w:type="dxa"/>
+          <w:right w:w="0" w:type="dxa"/>
+        </w:tblCellMar>
+        <w:tblLook w:noVBand="0" w:val="0000" w:noHBand="0" w:lastColumn="0" w:firstColumn="0" w:lastRow="0" w:firstRow="0"/>
+      </w:tblPr>
+      <w:tblGrid>
+        <w:gridCol w:w="8998"/>
+        <w:gridCol w:w="1366"/>
+      </w:tblGrid>
+      <w:tr>
+        <w:trPr/>
+        <w:tc>
+          <w:tcPr>
+            <w:tcW w:w="8998" w:type="dxa"/>
+            <w:tcBorders/>
+            <w:shd w:color="auto" w:fill="auto" w:val="clear"/>
+          </w:tcPr>
+          <w:p>
+            <w:pPr>
+              <w:pStyle w:val="ResumeHeading2"/>
+              <w:numPr>
+                <w:ilvl w:val="2"/>
+                <w:numId w:val="2"/>
+              </w:numPr>
+              <w:rPr/>
+            </w:pPr>
+            <w:bookmarkStart w:id="7" w:name="__DdeLink__199_37817681382"/>
+            <w:r>
+              <w:rPr>
+                <w:rFonts w:cs="Arial"/>
+              </w:rPr>
+              <w:t>StudioWeb</w:t>
+            </w:r>
+            <w:bookmarkEnd w:id="7"/>
+          </w:p>
+          <w:p>
+            <w:pPr>
+              <w:pStyle w:val="ResumeList"/>
+              <w:numPr>
+                <w:ilvl w:val="0"/>
+                <w:numId w:val="3"/>
+              </w:numPr>
+              <w:rPr/>
+            </w:pPr>
+            <w:bookmarkStart w:id="8" w:name="__DdeLink__231_1072047571"/>
+            <w:bookmarkStart w:id="9" w:name="__DdeLink__201_37817681382"/>
+            <w:r>
+              <w:rPr/>
+              <w:t>HTML5 Foundations, CSS3 Foundations, JavaScript Foundation, PHP 7 Foundation</w:t>
+            </w:r>
+            <w:bookmarkEnd w:id="8"/>
+            <w:bookmarkEnd w:id="9"/>
+          </w:p>
+          <w:p>
+            <w:pPr>
+              <w:pStyle w:val="Resume"/>
+              <w:rPr/>
+            </w:pPr>
+            <w:r>
+              <w:rPr/>
+            </w:r>
+          </w:p>
+        </w:tc>
+        <w:tc>
+          <w:tcPr>
+            <w:tcW w:w="1366" w:type="dxa"/>
+            <w:tcBorders/>
+            <w:shd w:color="auto" w:fill="auto" w:val="clear"/>
+          </w:tcPr>
+          <w:p>
+            <w:pPr>
+              <w:pStyle w:val="ResumeDateRange"/>
+              <w:rPr/>
+            </w:pPr>
+            <w:r>
+              <w:rPr>
+                <w:rFonts w:cs="Arial"/>
+              </w:rPr>
+              <w:t>2018–2019</w:t>
             </w:r>
           </w:p>
         </w:tc>
@@ -728,25 +630,33 @@
           <w:p>
             <w:pPr>
               <w:pStyle w:val="ResumeHeading2"/>
-              <w:rPr/>
-            </w:pPr>
-            <w:r>
-              <w:rPr/>
-              <w:t xml:space="preserve">Web and App Developer (Intensive course)                                                                                        </w:t>
-            </w:r>
-          </w:p>
-          <w:p>
-            <w:pPr>
-              <w:pStyle w:val="ResumeHeading3"/>
               <w:numPr>
-                <w:ilvl w:val="3"/>
+                <w:ilvl w:val="2"/>
                 <w:numId w:val="2"/>
               </w:numPr>
               <w:rPr/>
             </w:pPr>
-            <w:r>
-              <w:rPr/>
-              <w:t>Gwangcom Technical Vocational Institute, South Korea</w:t>
+            <w:bookmarkStart w:id="10" w:name="__DdeLink__203_37817681382"/>
+            <w:bookmarkStart w:id="11" w:name="__DdeLink__192_378176813821"/>
+            <w:r>
+              <w:rPr>
+                <w:rFonts w:cs="Arial"/>
+              </w:rPr>
+              <w:t>LinkedIn</w:t>
+            </w:r>
+            <w:bookmarkEnd w:id="10"/>
+            <w:bookmarkEnd w:id="11"/>
+            <w:r>
+              <w:rPr>
+                <w:rFonts w:cs="Arial"/>
+              </w:rPr>
+              <w:t xml:space="preserve"> </w:t>
+            </w:r>
+            <w:r>
+              <w:rPr>
+                <w:rFonts w:cs="Arial"/>
+              </w:rPr>
+              <w:t>Learning</w:t>
             </w:r>
           </w:p>
           <w:p>
@@ -758,10 +668,12 @@
               </w:numPr>
               <w:rPr/>
             </w:pPr>
-            <w:r>
-              <w:rPr/>
-              <w:t>Achieved the status of Excellence List (attained an average of 90%)</w:t>
-            </w:r>
+            <w:bookmarkStart w:id="12" w:name="__DdeLink__196_378176813821"/>
+            <w:r>
+              <w:rPr/>
+              <w:t>Angular: Angular 2+ Creating CRUD APPs, Angular Essential Training(2018), Angular Material Design etc.</w:t>
+            </w:r>
+            <w:bookmarkEnd w:id="12"/>
           </w:p>
           <w:p>
             <w:pPr>
@@ -774,7 +686,32 @@
             </w:pPr>
             <w:r>
               <w:rPr/>
-              <w:t>Mobile application using jQuery with Ajax, jQuery Mobile and Cordova</w:t>
+              <w:t xml:space="preserve">JavaScript: JavaScript Essential Training, Learning ECMAScript 6 etc. </w:t>
+            </w:r>
+          </w:p>
+          <w:p>
+            <w:pPr>
+              <w:pStyle w:val="ResumeList"/>
+              <w:numPr>
+                <w:ilvl w:val="0"/>
+                <w:numId w:val="3"/>
+              </w:numPr>
+              <w:rPr/>
+            </w:pPr>
+            <w:bookmarkStart w:id="13" w:name="__DdeLink__205_37817681382"/>
+            <w:r>
+              <w:rPr/>
+              <w:t>REST API: Learning REST APIs, Building RESTful Web APIs with Node.js and Express</w:t>
+            </w:r>
+            <w:bookmarkEnd w:id="13"/>
+          </w:p>
+          <w:p>
+            <w:pPr>
+              <w:pStyle w:val="Resume"/>
+              <w:rPr/>
+            </w:pPr>
+            <w:r>
+              <w:rPr/>
             </w:r>
           </w:p>
         </w:tc>
@@ -790,8 +727,91 @@
               <w:rPr/>
             </w:pPr>
             <w:r>
-              <w:rPr/>
-              <w:t>2016–2017</w:t>
+              <w:rPr>
+                <w:rFonts w:cs="Arial"/>
+              </w:rPr>
+              <w:t>2018–2019</w:t>
+            </w:r>
+          </w:p>
+        </w:tc>
+      </w:tr>
+      <w:tr>
+        <w:trPr/>
+        <w:tc>
+          <w:tcPr>
+            <w:tcW w:w="8998" w:type="dxa"/>
+            <w:tcBorders/>
+            <w:shd w:color="auto" w:fill="auto" w:val="clear"/>
+          </w:tcPr>
+          <w:p>
+            <w:pPr>
+              <w:pStyle w:val="ResumeHeading2"/>
+              <w:numPr>
+                <w:ilvl w:val="2"/>
+                <w:numId w:val="2"/>
+              </w:numPr>
+              <w:rPr/>
+            </w:pPr>
+            <w:bookmarkStart w:id="14" w:name="__DdeLink__207_37817681382"/>
+            <w:r>
+              <w:rPr>
+                <w:rFonts w:cs="Arial"/>
+              </w:rPr>
+              <w:t>Udemy</w:t>
+            </w:r>
+            <w:bookmarkEnd w:id="14"/>
+          </w:p>
+          <w:p>
+            <w:pPr>
+              <w:pStyle w:val="ResumeList"/>
+              <w:numPr>
+                <w:ilvl w:val="0"/>
+                <w:numId w:val="3"/>
+              </w:numPr>
+              <w:rPr/>
+            </w:pPr>
+            <w:bookmarkStart w:id="15" w:name="__DdeLink__233_1072047571"/>
+            <w:r>
+              <w:rPr/>
+              <w:t>Angular 8(formerly Angular 2) – The Complete Guide</w:t>
+            </w:r>
+            <w:bookmarkEnd w:id="15"/>
+          </w:p>
+          <w:p>
+            <w:pPr>
+              <w:pStyle w:val="ResumeList"/>
+              <w:numPr>
+                <w:ilvl w:val="0"/>
+                <w:numId w:val="3"/>
+              </w:numPr>
+              <w:rPr/>
+            </w:pPr>
+            <w:bookmarkStart w:id="16" w:name="__DdeLink__235_1072047571"/>
+            <w:bookmarkStart w:id="17" w:name="__DdeLink__209_37817681382"/>
+            <w:r>
+              <w:rPr/>
+              <w:t>React – The Complete Guide(incl Hooks, React Router, Redux)</w:t>
+            </w:r>
+            <w:bookmarkEnd w:id="16"/>
+            <w:bookmarkEnd w:id="17"/>
+          </w:p>
+        </w:tc>
+        <w:tc>
+          <w:tcPr>
+            <w:tcW w:w="1366" w:type="dxa"/>
+            <w:tcBorders/>
+            <w:shd w:color="auto" w:fill="auto" w:val="clear"/>
+          </w:tcPr>
+          <w:p>
+            <w:pPr>
+              <w:pStyle w:val="ResumeDateRange"/>
+              <w:rPr/>
+            </w:pPr>
+            <w:r>
+              <w:rPr>
+                <w:rFonts w:cs="Arial"/>
+              </w:rPr>
+              <w:t>2018–present</w:t>
             </w:r>
           </w:p>
         </w:tc>
@@ -1062,10 +1082,12 @@
               </w:numPr>
               <w:rPr/>
             </w:pPr>
-            <w:r>
-              <w:rPr/>
-              <w:t>Met partner for casual conversation to practice English Conversational skills</w:t>
-            </w:r>
+            <w:bookmarkStart w:id="18" w:name="__DdeLink__211_3781768138"/>
+            <w:r>
+              <w:rPr/>
+              <w:t>Met partner for casual conversation and share idea</w:t>
+            </w:r>
+            <w:bookmarkEnd w:id="18"/>
           </w:p>
           <w:p>
             <w:pPr>
@@ -1108,33 +1130,50 @@
           <w:p>
             <w:pPr>
               <w:pStyle w:val="ResumeHeading2"/>
-              <w:rPr/>
-            </w:pPr>
+              <w:numPr>
+                <w:ilvl w:val="2"/>
+                <w:numId w:val="2"/>
+              </w:numPr>
+              <w:rPr/>
+            </w:pPr>
+            <w:bookmarkStart w:id="19" w:name="__DdeLink__213_3781768138"/>
             <w:r>
               <w:rPr>
                 <w:rFonts w:cs="Arial"/>
               </w:rPr>
-              <w:t>Library Assistant</w:t>
+              <w:t>Orientation Leader</w:t>
             </w:r>
             <w:r>
               <w:rPr>
                 <w:rFonts w:cs="Arial"/>
                 <w:b w:val="false"/>
-                <w:i/>
-                <w:iCs/>
               </w:rPr>
-              <w:t xml:space="preserve">                                                                                                  </w:t>
+              <w:t xml:space="preserve"> </w:t>
+            </w:r>
+            <w:bookmarkEnd w:id="19"/>
+            <w:r>
+              <w:rPr>
+                <w:rFonts w:cs="Arial"/>
+                <w:b w:val="false"/>
+              </w:rPr>
+              <w:t xml:space="preserve">                                                                    </w:t>
             </w:r>
           </w:p>
           <w:p>
             <w:pPr>
               <w:pStyle w:val="ResumeHeading3"/>
-              <w:rPr/>
-            </w:pPr>
-            <w:r>
-              <w:rPr/>
-              <w:t>Wonkwang University Library, South Korea</w:t>
-            </w:r>
+              <w:numPr>
+                <w:ilvl w:val="3"/>
+                <w:numId w:val="2"/>
+              </w:numPr>
+              <w:rPr/>
+            </w:pPr>
+            <w:bookmarkStart w:id="20" w:name="__DdeLink__215_3781768138"/>
+            <w:r>
+              <w:rPr/>
+              <w:t>Conestoga Student Engagement, Kitchener, ON</w:t>
+            </w:r>
+            <w:bookmarkEnd w:id="20"/>
           </w:p>
           <w:p>
             <w:pPr>
@@ -1145,9 +1184,24 @@
               </w:numPr>
               <w:rPr/>
             </w:pPr>
-            <w:r>
-              <w:rPr/>
-              <w:t>Configured online library inventory system</w:t>
+            <w:bookmarkStart w:id="21" w:name="__DdeLink__217_3781768138"/>
+            <w:r>
+              <w:rPr/>
+              <w:t>Supported incoming students during Orientation and throughout the academic yea</w:t>
+            </w:r>
+            <w:bookmarkEnd w:id="21"/>
+            <w:r>
+              <w:rPr/>
+              <w:t>r</w:t>
+            </w:r>
+          </w:p>
+          <w:p>
+            <w:pPr>
+              <w:pStyle w:val="Resume"/>
+              <w:rPr/>
+            </w:pPr>
+            <w:r>
+              <w:rPr/>
             </w:r>
           </w:p>
         </w:tc>
@@ -1163,8 +1217,429 @@
               <w:rPr/>
             </w:pPr>
             <w:r>
-              <w:rPr/>
-              <w:t>1995–1997</w:t>
+              <w:rPr>
+                <w:rFonts w:cs="Arial"/>
+              </w:rPr>
+              <w:t>2018</w:t>
+            </w:r>
+          </w:p>
+        </w:tc>
+      </w:tr>
+    </w:tbl>
+    <w:p>
+      <w:pPr>
+        <w:pStyle w:val="Resume"/>
+        <w:rPr/>
+      </w:pPr>
+      <w:r>
+        <w:rPr/>
+      </w:r>
+    </w:p>
+    <w:p>
+      <w:pPr>
+        <w:pStyle w:val="ResumeHeading1"/>
+        <w:numPr>
+          <w:ilvl w:val="1"/>
+          <w:numId w:val="2"/>
+        </w:numPr>
+        <w:rPr/>
+      </w:pPr>
+      <w:r>
+        <w:rPr/>
+        <w:t>Project work</w:t>
+      </w:r>
+    </w:p>
+    <w:tbl>
+      <w:tblPr>
+        <w:tblW w:w="10365" w:type="dxa"/>
+        <w:jc w:val="left"/>
+        <w:tblInd w:w="0" w:type="dxa"/>
+        <w:tblCellMar>
+          <w:top w:w="0" w:type="dxa"/>
+          <w:left w:w="0" w:type="dxa"/>
+          <w:bottom w:w="0" w:type="dxa"/>
+          <w:right w:w="0" w:type="dxa"/>
+        </w:tblCellMar>
+        <w:tblLook w:noVBand="0" w:val="0000" w:noHBand="0" w:lastColumn="0" w:firstColumn="0" w:lastRow="0" w:firstRow="0"/>
+      </w:tblPr>
+      <w:tblGrid>
+        <w:gridCol w:w="8998"/>
+        <w:gridCol w:w="1366"/>
+      </w:tblGrid>
+      <w:tr>
+        <w:trPr/>
+        <w:tc>
+          <w:tcPr>
+            <w:tcW w:w="8998" w:type="dxa"/>
+            <w:tcBorders/>
+            <w:shd w:color="auto" w:fill="auto" w:val="clear"/>
+          </w:tcPr>
+          <w:p>
+            <w:pPr>
+              <w:pStyle w:val="ResumeHeading2"/>
+              <w:numPr>
+                <w:ilvl w:val="2"/>
+                <w:numId w:val="2"/>
+              </w:numPr>
+              <w:rPr/>
+            </w:pPr>
+            <w:bookmarkStart w:id="22" w:name="__DdeLink__190_3781768138"/>
+            <w:bookmarkStart w:id="23" w:name="__DdeLink__192_3781768138"/>
+            <w:r>
+              <w:rPr>
+                <w:rFonts w:cs="Arial"/>
+              </w:rPr>
+              <w:t xml:space="preserve">Developer Note(PHP Version) </w:t>
+            </w:r>
+            <w:r>
+              <w:rPr>
+                <w:rFonts w:cs="Arial"/>
+                <w:b w:val="false"/>
+                <w:i/>
+                <w:iCs/>
+              </w:rPr>
+              <w:t xml:space="preserve"> </w:t>
+            </w:r>
+            <w:bookmarkEnd w:id="23"/>
+            <w:r>
+              <w:rPr>
+                <w:rFonts w:cs="Arial"/>
+                <w:b w:val="false"/>
+                <w:i/>
+                <w:iCs/>
+              </w:rPr>
+              <w:t xml:space="preserve">    </w:t>
+            </w:r>
+            <w:bookmarkEnd w:id="22"/>
+            <w:r>
+              <w:rPr>
+                <w:rFonts w:cs="Arial"/>
+                <w:b w:val="false"/>
+                <w:i/>
+                <w:iCs/>
+              </w:rPr>
+              <w:t xml:space="preserve">                  </w:t>
+            </w:r>
+          </w:p>
+          <w:p>
+            <w:pPr>
+              <w:pStyle w:val="ResumeList"/>
+              <w:numPr>
+                <w:ilvl w:val="0"/>
+                <w:numId w:val="3"/>
+              </w:numPr>
+              <w:rPr/>
+            </w:pPr>
+            <w:bookmarkStart w:id="24" w:name="__DdeLink__196_3781768138"/>
+            <w:r>
+              <w:rPr/>
+              <w:t>Web Application to understand PHP, Semantic HTML5, CSS, PostgreSQL</w:t>
+            </w:r>
+            <w:bookmarkEnd w:id="24"/>
+          </w:p>
+          <w:p>
+            <w:pPr>
+              <w:pStyle w:val="Resume"/>
+              <w:rPr/>
+            </w:pPr>
+            <w:r>
+              <w:rPr/>
+            </w:r>
+          </w:p>
+        </w:tc>
+        <w:tc>
+          <w:tcPr>
+            <w:tcW w:w="1366" w:type="dxa"/>
+            <w:tcBorders/>
+            <w:shd w:color="auto" w:fill="auto" w:val="clear"/>
+          </w:tcPr>
+          <w:p>
+            <w:pPr>
+              <w:pStyle w:val="ResumeDateRange"/>
+              <w:rPr/>
+            </w:pPr>
+            <w:r>
+              <w:rPr>
+                <w:rFonts w:cs="Arial"/>
+              </w:rPr>
+              <w:t>2018–2019</w:t>
+            </w:r>
+          </w:p>
+        </w:tc>
+      </w:tr>
+      <w:tr>
+        <w:trPr/>
+        <w:tc>
+          <w:tcPr>
+            <w:tcW w:w="8998" w:type="dxa"/>
+            <w:tcBorders/>
+            <w:shd w:color="auto" w:fill="auto" w:val="clear"/>
+          </w:tcPr>
+          <w:p>
+            <w:pPr>
+              <w:pStyle w:val="ResumeHeading2"/>
+              <w:numPr>
+                <w:ilvl w:val="2"/>
+                <w:numId w:val="2"/>
+              </w:numPr>
+              <w:rPr/>
+            </w:pPr>
+            <w:bookmarkStart w:id="25" w:name="__DdeLink__194_3781768138"/>
+            <w:r>
+              <w:rPr>
+                <w:rFonts w:cs="Arial"/>
+              </w:rPr>
+              <w:t>Developer Note(MEAN Version)</w:t>
+            </w:r>
+            <w:bookmarkEnd w:id="25"/>
+          </w:p>
+          <w:p>
+            <w:pPr>
+              <w:pStyle w:val="ResumeList"/>
+              <w:numPr>
+                <w:ilvl w:val="0"/>
+                <w:numId w:val="3"/>
+              </w:numPr>
+              <w:rPr/>
+            </w:pPr>
+            <w:r>
+              <w:rPr/>
+              <w:t>Web Application to understand MongoDB, Express.js, Angular, Node.js</w:t>
+            </w:r>
+          </w:p>
+          <w:p>
+            <w:pPr>
+              <w:pStyle w:val="Resume"/>
+              <w:rPr/>
+            </w:pPr>
+            <w:r>
+              <w:rPr/>
+            </w:r>
+          </w:p>
+        </w:tc>
+        <w:tc>
+          <w:tcPr>
+            <w:tcW w:w="1366" w:type="dxa"/>
+            <w:tcBorders/>
+            <w:shd w:color="auto" w:fill="auto" w:val="clear"/>
+          </w:tcPr>
+          <w:p>
+            <w:pPr>
+              <w:pStyle w:val="ResumeDateRange"/>
+              <w:rPr/>
+            </w:pPr>
+            <w:r>
+              <w:rPr>
+                <w:rFonts w:cs="Arial"/>
+              </w:rPr>
+              <w:t>2018–present</w:t>
+            </w:r>
+          </w:p>
+        </w:tc>
+      </w:tr>
+      <w:tr>
+        <w:trPr/>
+        <w:tc>
+          <w:tcPr>
+            <w:tcW w:w="8998" w:type="dxa"/>
+            <w:tcBorders/>
+            <w:shd w:color="auto" w:fill="auto" w:val="clear"/>
+          </w:tcPr>
+          <w:p>
+            <w:pPr>
+              <w:pStyle w:val="ResumeHeading2"/>
+              <w:numPr>
+                <w:ilvl w:val="2"/>
+                <w:numId w:val="2"/>
+              </w:numPr>
+              <w:rPr/>
+            </w:pPr>
+            <w:bookmarkStart w:id="26" w:name="__DdeLink__199_3781768138"/>
+            <w:r>
+              <w:rPr>
+                <w:rFonts w:cs="Arial"/>
+              </w:rPr>
+              <w:t>My Michelin Guide</w:t>
+            </w:r>
+            <w:bookmarkEnd w:id="26"/>
+          </w:p>
+          <w:p>
+            <w:pPr>
+              <w:pStyle w:val="ResumeList"/>
+              <w:numPr>
+                <w:ilvl w:val="0"/>
+                <w:numId w:val="3"/>
+              </w:numPr>
+              <w:rPr/>
+            </w:pPr>
+            <w:bookmarkStart w:id="27" w:name="__DdeLink__201_3781768138"/>
+            <w:r>
+              <w:rPr/>
+              <w:t>Hybrid web using jQuery, Cordova and Android Studio</w:t>
+            </w:r>
+            <w:bookmarkEnd w:id="27"/>
+          </w:p>
+          <w:p>
+            <w:pPr>
+              <w:pStyle w:val="Resume"/>
+              <w:rPr/>
+            </w:pPr>
+            <w:r>
+              <w:rPr/>
+            </w:r>
+          </w:p>
+        </w:tc>
+        <w:tc>
+          <w:tcPr>
+            <w:tcW w:w="1366" w:type="dxa"/>
+            <w:tcBorders/>
+            <w:shd w:color="auto" w:fill="auto" w:val="clear"/>
+          </w:tcPr>
+          <w:p>
+            <w:pPr>
+              <w:pStyle w:val="ResumeDateRange"/>
+              <w:rPr/>
+            </w:pPr>
+            <w:r>
+              <w:rPr>
+                <w:rFonts w:cs="Arial"/>
+              </w:rPr>
+              <w:t>2019</w:t>
+            </w:r>
+          </w:p>
+        </w:tc>
+      </w:tr>
+      <w:tr>
+        <w:trPr/>
+        <w:tc>
+          <w:tcPr>
+            <w:tcW w:w="8998" w:type="dxa"/>
+            <w:tcBorders/>
+            <w:shd w:color="auto" w:fill="auto" w:val="clear"/>
+          </w:tcPr>
+          <w:p>
+            <w:pPr>
+              <w:pStyle w:val="ResumeHeading2"/>
+              <w:numPr>
+                <w:ilvl w:val="2"/>
+                <w:numId w:val="2"/>
+              </w:numPr>
+              <w:rPr/>
+            </w:pPr>
+            <w:bookmarkStart w:id="28" w:name="__DdeLink__203_3781768138"/>
+            <w:r>
+              <w:rPr>
+                <w:rFonts w:cs="Arial"/>
+              </w:rPr>
+              <w:t>JAVA Project</w:t>
+            </w:r>
+            <w:bookmarkEnd w:id="28"/>
+          </w:p>
+          <w:p>
+            <w:pPr>
+              <w:pStyle w:val="ResumeList"/>
+              <w:numPr>
+                <w:ilvl w:val="0"/>
+                <w:numId w:val="3"/>
+              </w:numPr>
+              <w:rPr/>
+            </w:pPr>
+            <w:bookmarkStart w:id="29" w:name="__DdeLink__205_3781768138"/>
+            <w:r>
+              <w:rPr/>
+              <w:t>School Team Project to understand Java using Java JSP Servlet, MySQL</w:t>
+            </w:r>
+            <w:bookmarkEnd w:id="29"/>
+          </w:p>
+          <w:p>
+            <w:pPr>
+              <w:pStyle w:val="Resume"/>
+              <w:rPr/>
+            </w:pPr>
+            <w:r>
+              <w:rPr/>
+            </w:r>
+          </w:p>
+        </w:tc>
+        <w:tc>
+          <w:tcPr>
+            <w:tcW w:w="1366" w:type="dxa"/>
+            <w:tcBorders/>
+            <w:shd w:color="auto" w:fill="auto" w:val="clear"/>
+          </w:tcPr>
+          <w:p>
+            <w:pPr>
+              <w:pStyle w:val="ResumeDateRange"/>
+              <w:rPr/>
+            </w:pPr>
+            <w:r>
+              <w:rPr>
+                <w:rFonts w:cs="Arial"/>
+              </w:rPr>
+              <w:t>2019</w:t>
+            </w:r>
+          </w:p>
+        </w:tc>
+      </w:tr>
+      <w:tr>
+        <w:trPr/>
+        <w:tc>
+          <w:tcPr>
+            <w:tcW w:w="8998" w:type="dxa"/>
+            <w:tcBorders/>
+            <w:shd w:color="auto" w:fill="auto" w:val="clear"/>
+          </w:tcPr>
+          <w:p>
+            <w:pPr>
+              <w:pStyle w:val="ResumeHeading2"/>
+              <w:numPr>
+                <w:ilvl w:val="2"/>
+                <w:numId w:val="2"/>
+              </w:numPr>
+              <w:rPr/>
+            </w:pPr>
+            <w:bookmarkStart w:id="30" w:name="__DdeLink__207_3781768138"/>
+            <w:r>
+              <w:rPr>
+                <w:rFonts w:cs="Arial"/>
+              </w:rPr>
+              <w:t>Brick Breaker</w:t>
+            </w:r>
+            <w:bookmarkEnd w:id="30"/>
+          </w:p>
+          <w:p>
+            <w:pPr>
+              <w:pStyle w:val="ResumeList"/>
+              <w:numPr>
+                <w:ilvl w:val="0"/>
+                <w:numId w:val="3"/>
+              </w:numPr>
+              <w:rPr/>
+            </w:pPr>
+            <w:bookmarkStart w:id="31" w:name="__DdeLink__209_3781768138"/>
+            <w:r>
+              <w:rPr/>
+              <w:t>Object-oriented C# game programming using Monogame development framework</w:t>
+            </w:r>
+            <w:bookmarkEnd w:id="31"/>
+          </w:p>
+        </w:tc>
+        <w:tc>
+          <w:tcPr>
+            <w:tcW w:w="1366" w:type="dxa"/>
+            <w:tcBorders/>
+            <w:shd w:color="auto" w:fill="auto" w:val="clear"/>
+          </w:tcPr>
+          <w:p>
+            <w:pPr>
+              <w:pStyle w:val="ResumeDateRange"/>
+              <w:rPr/>
+            </w:pPr>
+            <w:r>
+              <w:rPr>
+                <w:rFonts w:cs="Arial"/>
+              </w:rPr>
+              <w:t>2018</w:t>
             </w:r>
           </w:p>
         </w:tc>
@@ -1251,9 +1726,7 @@
           <w:pPr>
             <w:pStyle w:val="Title"/>
             <w:jc w:val="left"/>
-            <w:rPr>
-              <w:color w:val="auto"/>
-            </w:rPr>
+            <w:rPr/>
           </w:pPr>
           <w:r>
             <w:rPr>
@@ -1269,7 +1742,7 @@
           </w:pPr>
           <w:r>
             <w:rPr/>
-            <w:t>Full-Stack Developer</w:t>
+            <w:t>Web Developer</w:t>
           </w:r>
         </w:p>
       </w:tc>
@@ -1679,152 +2152,6 @@
       </w:rPr>
     </w:lvl>
   </w:abstractNum>
-  <w:abstractNum w:abstractNumId="4">
-    <w:lvl w:ilvl="0">
-      <w:start w:val="1"/>
-      <w:numFmt w:val="bullet"/>
-      <w:lvlText w:val=""/>
-      <w:lvlJc w:val="left"/>
-      <w:pPr>
-        <w:tabs>
-          <w:tab w:val="num" w:pos="707"/>
-        </w:tabs>
-        <w:ind w:left="707" w:hanging="283"/>
-      </w:pPr>
-      <w:rPr>
-        <w:rFonts w:ascii="Symbol" w:hAnsi="Symbol" w:cs="Symbol" w:hint="default"/>
-        <w:rFonts w:cs="OpenSymbol"/>
-      </w:rPr>
-    </w:lvl>
-    <w:lvl w:ilvl="1">
-      <w:start w:val="1"/>
-      <w:numFmt w:val="bullet"/>
-      <w:lvlText w:val=""/>
-      <w:lvlJc w:val="left"/>
-      <w:pPr>
-        <w:tabs>
-          <w:tab w:val="num" w:pos="1414"/>
-        </w:tabs>
-        <w:ind w:left="1414" w:hanging="283"/>
-      </w:pPr>
-      <w:rPr>
-        <w:rFonts w:ascii="Symbol" w:hAnsi="Symbol" w:cs="Symbol" w:hint="default"/>
-        <w:rFonts w:cs="OpenSymbol"/>
-      </w:rPr>
-    </w:lvl>
-    <w:lvl w:ilvl="2">
-      <w:start w:val="1"/>
-      <w:numFmt w:val="bullet"/>
-      <w:lvlText w:val=""/>
-      <w:lvlJc w:val="left"/>
-      <w:pPr>
-        <w:tabs>
-          <w:tab w:val="num" w:pos="2121"/>
-        </w:tabs>
-        <w:ind w:left="2121" w:hanging="283"/>
-      </w:pPr>
-      <w:rPr>
-        <w:rFonts w:ascii="Symbol" w:hAnsi="Symbol" w:cs="Symbol" w:hint="default"/>
-        <w:rFonts w:cs="OpenSymbol"/>
-      </w:rPr>
-    </w:lvl>
-    <w:lvl w:ilvl="3">
-      <w:start w:val="1"/>
-      <w:numFmt w:val="bullet"/>
-      <w:lvlText w:val=""/>
-      <w:lvlJc w:val="left"/>
-      <w:pPr>
-        <w:tabs>
-          <w:tab w:val="num" w:pos="2828"/>
-        </w:tabs>
-        <w:ind w:left="2828" w:hanging="283"/>
-      </w:pPr>
-      <w:rPr>
-        <w:rFonts w:ascii="Symbol" w:hAnsi="Symbol" w:cs="Symbol" w:hint="default"/>
-        <w:rFonts w:cs="OpenSymbol"/>
-      </w:rPr>
-    </w:lvl>
-    <w:lvl w:ilvl="4">
-      <w:start w:val="1"/>
-      <w:numFmt w:val="bullet"/>
-      <w:lvlText w:val=""/>
-      <w:lvlJc w:val="left"/>
-      <w:pPr>
-        <w:tabs>
-          <w:tab w:val="num" w:pos="3535"/>
-        </w:tabs>
-        <w:ind w:left="3535" w:hanging="283"/>
-      </w:pPr>
-      <w:rPr>
-        <w:rFonts w:ascii="Symbol" w:hAnsi="Symbol" w:cs="Symbol" w:hint="default"/>
-        <w:rFonts w:cs="OpenSymbol"/>
-      </w:rPr>
-    </w:lvl>
-    <w:lvl w:ilvl="5">
-      <w:start w:val="1"/>
-      <w:numFmt w:val="bullet"/>
-      <w:lvlText w:val=""/>
-      <w:lvlJc w:val="left"/>
-      <w:pPr>
-        <w:tabs>
-          <w:tab w:val="num" w:pos="4242"/>
-        </w:tabs>
-        <w:ind w:left="4242" w:hanging="283"/>
-      </w:pPr>
-      <w:rPr>
-        <w:rFonts w:ascii="Symbol" w:hAnsi="Symbol" w:cs="Symbol" w:hint="default"/>
-        <w:rFonts w:cs="OpenSymbol"/>
-      </w:rPr>
-    </w:lvl>
-    <w:lvl w:ilvl="6">
-      <w:start w:val="1"/>
-      <w:numFmt w:val="bullet"/>
-      <w:lvlText w:val=""/>
-      <w:lvlJc w:val="left"/>
-      <w:pPr>
-        <w:tabs>
-          <w:tab w:val="num" w:pos="4949"/>
-        </w:tabs>
-        <w:ind w:left="4949" w:hanging="283"/>
-      </w:pPr>
-      <w:rPr>
-        <w:rFonts w:ascii="Symbol" w:hAnsi="Symbol" w:cs="Symbol" w:hint="default"/>
-        <w:rFonts w:cs="OpenSymbol"/>
-      </w:rPr>
-    </w:lvl>
-    <w:lvl w:ilvl="7">
-      <w:start w:val="1"/>
-      <w:numFmt w:val="bullet"/>
-      <w:lvlText w:val=""/>
-      <w:lvlJc w:val="left"/>
-      <w:pPr>
-        <w:tabs>
-          <w:tab w:val="num" w:pos="5656"/>
-        </w:tabs>
-        <w:ind w:left="5656" w:hanging="283"/>
-      </w:pPr>
-      <w:rPr>
-        <w:rFonts w:ascii="Symbol" w:hAnsi="Symbol" w:cs="Symbol" w:hint="default"/>
-        <w:rFonts w:cs="OpenSymbol"/>
-      </w:rPr>
-    </w:lvl>
-    <w:lvl w:ilvl="8">
-      <w:start w:val="1"/>
-      <w:numFmt w:val="bullet"/>
-      <w:lvlText w:val=""/>
-      <w:lvlJc w:val="left"/>
-      <w:pPr>
-        <w:tabs>
-          <w:tab w:val="num" w:pos="6363"/>
-        </w:tabs>
-        <w:ind w:left="6363" w:hanging="283"/>
-      </w:pPr>
-      <w:rPr>
-        <w:rFonts w:ascii="Symbol" w:hAnsi="Symbol" w:cs="Symbol" w:hint="default"/>
-        <w:rFonts w:cs="OpenSymbol"/>
-      </w:rPr>
-    </w:lvl>
-  </w:abstractNum>
   <w:num w:numId="1">
     <w:abstractNumId w:val="1"/>
   </w:num>
@@ -1833,9 +2160,6 @@
   </w:num>
   <w:num w:numId="3">
     <w:abstractNumId w:val="3"/>
-  </w:num>
-  <w:num w:numId="4">
-    <w:abstractNumId w:val="4"/>
   </w:num>
 </w:numbering>
 </file>
@@ -4448,6 +4772,651 @@
     <w:qFormat/>
     <w:rPr/>
   </w:style>
+  <w:style w:type="character" w:styleId="ListLabel171">
+    <w:name w:val="ListLabel 171"/>
+    <w:qFormat/>
+    <w:rPr>
+      <w:rFonts w:cs="Symbol"/>
+      <w:sz w:val="24"/>
+    </w:rPr>
+  </w:style>
+  <w:style w:type="character" w:styleId="ListLabel172">
+    <w:name w:val="ListLabel 172"/>
+    <w:qFormat/>
+    <w:rPr>
+      <w:rFonts w:cs="Courier New"/>
+    </w:rPr>
+  </w:style>
+  <w:style w:type="character" w:styleId="ListLabel173">
+    <w:name w:val="ListLabel 173"/>
+    <w:qFormat/>
+    <w:rPr>
+      <w:rFonts w:cs="Wingdings"/>
+    </w:rPr>
+  </w:style>
+  <w:style w:type="character" w:styleId="ListLabel174">
+    <w:name w:val="ListLabel 174"/>
+    <w:qFormat/>
+    <w:rPr>
+      <w:rFonts w:cs="Symbol"/>
+    </w:rPr>
+  </w:style>
+  <w:style w:type="character" w:styleId="ListLabel175">
+    <w:name w:val="ListLabel 175"/>
+    <w:qFormat/>
+    <w:rPr>
+      <w:rFonts w:cs="Courier New"/>
+    </w:rPr>
+  </w:style>
+  <w:style w:type="character" w:styleId="ListLabel176">
+    <w:name w:val="ListLabel 176"/>
+    <w:qFormat/>
+    <w:rPr>
+      <w:rFonts w:cs="Wingdings"/>
+    </w:rPr>
+  </w:style>
+  <w:style w:type="character" w:styleId="ListLabel177">
+    <w:name w:val="ListLabel 177"/>
+    <w:qFormat/>
+    <w:rPr>
+      <w:rFonts w:cs="Symbol"/>
+    </w:rPr>
+  </w:style>
+  <w:style w:type="character" w:styleId="ListLabel178">
+    <w:name w:val="ListLabel 178"/>
+    <w:qFormat/>
+    <w:rPr>
+      <w:rFonts w:cs="Courier New"/>
+    </w:rPr>
+  </w:style>
+  <w:style w:type="character" w:styleId="ListLabel179">
+    <w:name w:val="ListLabel 179"/>
+    <w:qFormat/>
+    <w:rPr>
+      <w:rFonts w:cs="Wingdings"/>
+    </w:rPr>
+  </w:style>
+  <w:style w:type="character" w:styleId="ListLabel180">
+    <w:name w:val="ListLabel 180"/>
+    <w:qFormat/>
+    <w:rPr>
+      <w:rFonts w:cs="OpenSymbol"/>
+    </w:rPr>
+  </w:style>
+  <w:style w:type="character" w:styleId="ListLabel181">
+    <w:name w:val="ListLabel 181"/>
+    <w:qFormat/>
+    <w:rPr>
+      <w:rFonts w:cs="OpenSymbol"/>
+    </w:rPr>
+  </w:style>
+  <w:style w:type="character" w:styleId="ListLabel182">
+    <w:name w:val="ListLabel 182"/>
+    <w:qFormat/>
+    <w:rPr>
+      <w:rFonts w:cs="OpenSymbol"/>
+    </w:rPr>
+  </w:style>
+  <w:style w:type="character" w:styleId="ListLabel183">
+    <w:name w:val="ListLabel 183"/>
+    <w:qFormat/>
+    <w:rPr>
+      <w:rFonts w:cs="OpenSymbol"/>
+    </w:rPr>
+  </w:style>
+  <w:style w:type="character" w:styleId="ListLabel184">
+    <w:name w:val="ListLabel 184"/>
+    <w:qFormat/>
+    <w:rPr>
+      <w:rFonts w:cs="OpenSymbol"/>
+    </w:rPr>
+  </w:style>
+  <w:style w:type="character" w:styleId="ListLabel185">
+    <w:name w:val="ListLabel 185"/>
+    <w:qFormat/>
+    <w:rPr>
+      <w:rFonts w:cs="OpenSymbol"/>
+    </w:rPr>
+  </w:style>
+  <w:style w:type="character" w:styleId="ListLabel186">
+    <w:name w:val="ListLabel 186"/>
+    <w:qFormat/>
+    <w:rPr>
+      <w:rFonts w:cs="OpenSymbol"/>
+    </w:rPr>
+  </w:style>
+  <w:style w:type="character" w:styleId="ListLabel187">
+    <w:name w:val="ListLabel 187"/>
+    <w:qFormat/>
+    <w:rPr>
+      <w:rFonts w:cs="OpenSymbol"/>
+    </w:rPr>
+  </w:style>
+  <w:style w:type="character" w:styleId="ListLabel188">
+    <w:name w:val="ListLabel 188"/>
+    <w:qFormat/>
+    <w:rPr>
+      <w:rFonts w:cs="OpenSymbol"/>
+    </w:rPr>
+  </w:style>
+  <w:style w:type="character" w:styleId="ListLabel189">
+    <w:name w:val="ListLabel 189"/>
+    <w:qFormat/>
+    <w:rPr>
+      <w:u w:val="single"/>
+    </w:rPr>
+  </w:style>
+  <w:style w:type="character" w:styleId="ListLabel190">
+    <w:name w:val="ListLabel 190"/>
+    <w:qFormat/>
+    <w:rPr/>
+  </w:style>
+  <w:style w:type="character" w:styleId="ListLabel191">
+    <w:name w:val="ListLabel 191"/>
+    <w:qFormat/>
+    <w:rPr>
+      <w:rFonts w:cs="Symbol"/>
+      <w:sz w:val="24"/>
+    </w:rPr>
+  </w:style>
+  <w:style w:type="character" w:styleId="ListLabel192">
+    <w:name w:val="ListLabel 192"/>
+    <w:qFormat/>
+    <w:rPr>
+      <w:rFonts w:cs="Courier New"/>
+    </w:rPr>
+  </w:style>
+  <w:style w:type="character" w:styleId="ListLabel193">
+    <w:name w:val="ListLabel 193"/>
+    <w:qFormat/>
+    <w:rPr>
+      <w:rFonts w:cs="Wingdings"/>
+    </w:rPr>
+  </w:style>
+  <w:style w:type="character" w:styleId="ListLabel194">
+    <w:name w:val="ListLabel 194"/>
+    <w:qFormat/>
+    <w:rPr>
+      <w:rFonts w:cs="Symbol"/>
+    </w:rPr>
+  </w:style>
+  <w:style w:type="character" w:styleId="ListLabel195">
+    <w:name w:val="ListLabel 195"/>
+    <w:qFormat/>
+    <w:rPr>
+      <w:rFonts w:cs="Courier New"/>
+    </w:rPr>
+  </w:style>
+  <w:style w:type="character" w:styleId="ListLabel196">
+    <w:name w:val="ListLabel 196"/>
+    <w:qFormat/>
+    <w:rPr>
+      <w:rFonts w:cs="Wingdings"/>
+    </w:rPr>
+  </w:style>
+  <w:style w:type="character" w:styleId="ListLabel197">
+    <w:name w:val="ListLabel 197"/>
+    <w:qFormat/>
+    <w:rPr>
+      <w:rFonts w:cs="Symbol"/>
+    </w:rPr>
+  </w:style>
+  <w:style w:type="character" w:styleId="ListLabel198">
+    <w:name w:val="ListLabel 198"/>
+    <w:qFormat/>
+    <w:rPr>
+      <w:rFonts w:cs="Courier New"/>
+    </w:rPr>
+  </w:style>
+  <w:style w:type="character" w:styleId="ListLabel199">
+    <w:name w:val="ListLabel 199"/>
+    <w:qFormat/>
+    <w:rPr>
+      <w:rFonts w:cs="Wingdings"/>
+    </w:rPr>
+  </w:style>
+  <w:style w:type="character" w:styleId="ListLabel200">
+    <w:name w:val="ListLabel 200"/>
+    <w:qFormat/>
+    <w:rPr>
+      <w:rFonts w:cs="OpenSymbol"/>
+    </w:rPr>
+  </w:style>
+  <w:style w:type="character" w:styleId="ListLabel201">
+    <w:name w:val="ListLabel 201"/>
+    <w:qFormat/>
+    <w:rPr>
+      <w:rFonts w:cs="OpenSymbol"/>
+    </w:rPr>
+  </w:style>
+  <w:style w:type="character" w:styleId="ListLabel202">
+    <w:name w:val="ListLabel 202"/>
+    <w:qFormat/>
+    <w:rPr>
+      <w:rFonts w:cs="OpenSymbol"/>
+    </w:rPr>
+  </w:style>
+  <w:style w:type="character" w:styleId="ListLabel203">
+    <w:name w:val="ListLabel 203"/>
+    <w:qFormat/>
+    <w:rPr>
+      <w:rFonts w:cs="OpenSymbol"/>
+    </w:rPr>
+  </w:style>
+  <w:style w:type="character" w:styleId="ListLabel204">
+    <w:name w:val="ListLabel 204"/>
+    <w:qFormat/>
+    <w:rPr>
+      <w:rFonts w:cs="OpenSymbol"/>
+    </w:rPr>
+  </w:style>
+  <w:style w:type="character" w:styleId="ListLabel205">
+    <w:name w:val="ListLabel 205"/>
+    <w:qFormat/>
+    <w:rPr>
+      <w:rFonts w:cs="OpenSymbol"/>
+    </w:rPr>
+  </w:style>
+  <w:style w:type="character" w:styleId="ListLabel206">
+    <w:name w:val="ListLabel 206"/>
+    <w:qFormat/>
+    <w:rPr>
+      <w:rFonts w:cs="OpenSymbol"/>
+    </w:rPr>
+  </w:style>
+  <w:style w:type="character" w:styleId="ListLabel207">
+    <w:name w:val="ListLabel 207"/>
+    <w:qFormat/>
+    <w:rPr>
+      <w:rFonts w:cs="OpenSymbol"/>
+    </w:rPr>
+  </w:style>
+  <w:style w:type="character" w:styleId="ListLabel208">
+    <w:name w:val="ListLabel 208"/>
+    <w:qFormat/>
+    <w:rPr>
+      <w:rFonts w:cs="OpenSymbol"/>
+    </w:rPr>
+  </w:style>
+  <w:style w:type="character" w:styleId="ListLabel209">
+    <w:name w:val="ListLabel 209"/>
+    <w:qFormat/>
+    <w:rPr>
+      <w:u w:val="single"/>
+    </w:rPr>
+  </w:style>
+  <w:style w:type="character" w:styleId="ListLabel210">
+    <w:name w:val="ListLabel 210"/>
+    <w:qFormat/>
+    <w:rPr/>
+  </w:style>
+  <w:style w:type="character" w:styleId="ListLabel211">
+    <w:name w:val="ListLabel 211"/>
+    <w:qFormat/>
+    <w:rPr>
+      <w:rFonts w:cs="Symbol"/>
+      <w:sz w:val="24"/>
+    </w:rPr>
+  </w:style>
+  <w:style w:type="character" w:styleId="ListLabel212">
+    <w:name w:val="ListLabel 212"/>
+    <w:qFormat/>
+    <w:rPr>
+      <w:rFonts w:cs="Courier New"/>
+    </w:rPr>
+  </w:style>
+  <w:style w:type="character" w:styleId="ListLabel213">
+    <w:name w:val="ListLabel 213"/>
+    <w:qFormat/>
+    <w:rPr>
+      <w:rFonts w:cs="Wingdings"/>
+    </w:rPr>
+  </w:style>
+  <w:style w:type="character" w:styleId="ListLabel214">
+    <w:name w:val="ListLabel 214"/>
+    <w:qFormat/>
+    <w:rPr>
+      <w:rFonts w:cs="Symbol"/>
+    </w:rPr>
+  </w:style>
+  <w:style w:type="character" w:styleId="ListLabel215">
+    <w:name w:val="ListLabel 215"/>
+    <w:qFormat/>
+    <w:rPr>
+      <w:rFonts w:cs="Courier New"/>
+    </w:rPr>
+  </w:style>
+  <w:style w:type="character" w:styleId="ListLabel216">
+    <w:name w:val="ListLabel 216"/>
+    <w:qFormat/>
+    <w:rPr>
+      <w:rFonts w:cs="Wingdings"/>
+    </w:rPr>
+  </w:style>
+  <w:style w:type="character" w:styleId="ListLabel217">
+    <w:name w:val="ListLabel 217"/>
+    <w:qFormat/>
+    <w:rPr>
+      <w:rFonts w:cs="Symbol"/>
+    </w:rPr>
+  </w:style>
+  <w:style w:type="character" w:styleId="ListLabel218">
+    <w:name w:val="ListLabel 218"/>
+    <w:qFormat/>
+    <w:rPr>
+      <w:rFonts w:cs="Courier New"/>
+    </w:rPr>
+  </w:style>
+  <w:style w:type="character" w:styleId="ListLabel219">
+    <w:name w:val="ListLabel 219"/>
+    <w:qFormat/>
+    <w:rPr>
+      <w:rFonts w:cs="Wingdings"/>
+    </w:rPr>
+  </w:style>
+  <w:style w:type="character" w:styleId="ListLabel220">
+    <w:name w:val="ListLabel 220"/>
+    <w:qFormat/>
+    <w:rPr>
+      <w:rFonts w:cs="OpenSymbol"/>
+    </w:rPr>
+  </w:style>
+  <w:style w:type="character" w:styleId="ListLabel221">
+    <w:name w:val="ListLabel 221"/>
+    <w:qFormat/>
+    <w:rPr>
+      <w:rFonts w:cs="OpenSymbol"/>
+    </w:rPr>
+  </w:style>
+  <w:style w:type="character" w:styleId="ListLabel222">
+    <w:name w:val="ListLabel 222"/>
+    <w:qFormat/>
+    <w:rPr>
+      <w:rFonts w:cs="OpenSymbol"/>
+    </w:rPr>
+  </w:style>
+  <w:style w:type="character" w:styleId="ListLabel223">
+    <w:name w:val="ListLabel 223"/>
+    <w:qFormat/>
+    <w:rPr>
+      <w:rFonts w:cs="OpenSymbol"/>
+    </w:rPr>
+  </w:style>
+  <w:style w:type="character" w:styleId="ListLabel224">
+    <w:name w:val="ListLabel 224"/>
+    <w:qFormat/>
+    <w:rPr>
+      <w:rFonts w:cs="OpenSymbol"/>
+    </w:rPr>
+  </w:style>
+  <w:style w:type="character" w:styleId="ListLabel225">
+    <w:name w:val="ListLabel 225"/>
+    <w:qFormat/>
+    <w:rPr>
+      <w:rFonts w:cs="OpenSymbol"/>
+    </w:rPr>
+  </w:style>
+  <w:style w:type="character" w:styleId="ListLabel226">
+    <w:name w:val="ListLabel 226"/>
+    <w:qFormat/>
+    <w:rPr>
+      <w:rFonts w:cs="OpenSymbol"/>
+    </w:rPr>
+  </w:style>
+  <w:style w:type="character" w:styleId="ListLabel227">
+    <w:name w:val="ListLabel 227"/>
+    <w:qFormat/>
+    <w:rPr>
+      <w:rFonts w:cs="OpenSymbol"/>
+    </w:rPr>
+  </w:style>
+  <w:style w:type="character" w:styleId="ListLabel228">
+    <w:name w:val="ListLabel 228"/>
+    <w:qFormat/>
+    <w:rPr>
+      <w:rFonts w:cs="OpenSymbol"/>
+    </w:rPr>
+  </w:style>
+  <w:style w:type="character" w:styleId="ListLabel229">
+    <w:name w:val="ListLabel 229"/>
+    <w:qFormat/>
+    <w:rPr>
+      <w:u w:val="single"/>
+    </w:rPr>
+  </w:style>
+  <w:style w:type="character" w:styleId="ListLabel230">
+    <w:name w:val="ListLabel 230"/>
+    <w:qFormat/>
+    <w:rPr/>
+  </w:style>
+  <w:style w:type="character" w:styleId="ListLabel231">
+    <w:name w:val="ListLabel 231"/>
+    <w:qFormat/>
+    <w:rPr>
+      <w:rFonts w:cs="Symbol"/>
+      <w:sz w:val="24"/>
+    </w:rPr>
+  </w:style>
+  <w:style w:type="character" w:styleId="ListLabel232">
+    <w:name w:val="ListLabel 232"/>
+    <w:qFormat/>
+    <w:rPr>
+      <w:rFonts w:cs="Courier New"/>
+    </w:rPr>
+  </w:style>
+  <w:style w:type="character" w:styleId="ListLabel233">
+    <w:name w:val="ListLabel 233"/>
+    <w:qFormat/>
+    <w:rPr>
+      <w:rFonts w:cs="Wingdings"/>
+    </w:rPr>
+  </w:style>
+  <w:style w:type="character" w:styleId="ListLabel234">
+    <w:name w:val="ListLabel 234"/>
+    <w:qFormat/>
+    <w:rPr>
+      <w:rFonts w:cs="Symbol"/>
+    </w:rPr>
+  </w:style>
+  <w:style w:type="character" w:styleId="ListLabel235">
+    <w:name w:val="ListLabel 235"/>
+    <w:qFormat/>
+    <w:rPr>
+      <w:rFonts w:cs="Courier New"/>
+    </w:rPr>
+  </w:style>
+  <w:style w:type="character" w:styleId="ListLabel236">
+    <w:name w:val="ListLabel 236"/>
+    <w:qFormat/>
+    <w:rPr>
+      <w:rFonts w:cs="Wingdings"/>
+    </w:rPr>
+  </w:style>
+  <w:style w:type="character" w:styleId="ListLabel237">
+    <w:name w:val="ListLabel 237"/>
+    <w:qFormat/>
+    <w:rPr>
+      <w:rFonts w:cs="Symbol"/>
+    </w:rPr>
+  </w:style>
+  <w:style w:type="character" w:styleId="ListLabel238">
+    <w:name w:val="ListLabel 238"/>
+    <w:qFormat/>
+    <w:rPr>
+      <w:rFonts w:cs="Courier New"/>
+    </w:rPr>
+  </w:style>
+  <w:style w:type="character" w:styleId="ListLabel239">
+    <w:name w:val="ListLabel 239"/>
+    <w:qFormat/>
+    <w:rPr>
+      <w:rFonts w:cs="Wingdings"/>
+    </w:rPr>
+  </w:style>
+  <w:style w:type="character" w:styleId="ListLabel240">
+    <w:name w:val="ListLabel 240"/>
+    <w:qFormat/>
+    <w:rPr>
+      <w:u w:val="single"/>
+    </w:rPr>
+  </w:style>
+  <w:style w:type="character" w:styleId="ListLabel241">
+    <w:name w:val="ListLabel 241"/>
+    <w:qFormat/>
+    <w:rPr/>
+  </w:style>
+  <w:style w:type="character" w:styleId="ListLabel242">
+    <w:name w:val="ListLabel 242"/>
+    <w:qFormat/>
+    <w:rPr>
+      <w:rFonts w:cs="Symbol"/>
+      <w:sz w:val="24"/>
+    </w:rPr>
+  </w:style>
+  <w:style w:type="character" w:styleId="ListLabel243">
+    <w:name w:val="ListLabel 243"/>
+    <w:qFormat/>
+    <w:rPr>
+      <w:rFonts w:cs="Courier New"/>
+    </w:rPr>
+  </w:style>
+  <w:style w:type="character" w:styleId="ListLabel244">
+    <w:name w:val="ListLabel 244"/>
+    <w:qFormat/>
+    <w:rPr>
+      <w:rFonts w:cs="Wingdings"/>
+    </w:rPr>
+  </w:style>
+  <w:style w:type="character" w:styleId="ListLabel245">
+    <w:name w:val="ListLabel 245"/>
+    <w:qFormat/>
+    <w:rPr>
+      <w:rFonts w:cs="Symbol"/>
+    </w:rPr>
+  </w:style>
+  <w:style w:type="character" w:styleId="ListLabel246">
+    <w:name w:val="ListLabel 246"/>
+    <w:qFormat/>
+    <w:rPr>
+      <w:rFonts w:cs="Courier New"/>
+    </w:rPr>
+  </w:style>
+  <w:style w:type="character" w:styleId="ListLabel247">
+    <w:name w:val="ListLabel 247"/>
+    <w:qFormat/>
+    <w:rPr>
+      <w:rFonts w:cs="Wingdings"/>
+    </w:rPr>
+  </w:style>
+  <w:style w:type="character" w:styleId="ListLabel248">
+    <w:name w:val="ListLabel 248"/>
+    <w:qFormat/>
+    <w:rPr>
+      <w:rFonts w:cs="Symbol"/>
+    </w:rPr>
+  </w:style>
+  <w:style w:type="character" w:styleId="ListLabel249">
+    <w:name w:val="ListLabel 249"/>
+    <w:qFormat/>
+    <w:rPr>
+      <w:rFonts w:cs="Courier New"/>
+    </w:rPr>
+  </w:style>
+  <w:style w:type="character" w:styleId="ListLabel250">
+    <w:name w:val="ListLabel 250"/>
+    <w:qFormat/>
+    <w:rPr>
+      <w:rFonts w:cs="Wingdings"/>
+    </w:rPr>
+  </w:style>
+  <w:style w:type="character" w:styleId="ListLabel251">
+    <w:name w:val="ListLabel 251"/>
+    <w:qFormat/>
+    <w:rPr>
+      <w:u w:val="single"/>
+    </w:rPr>
+  </w:style>
+  <w:style w:type="character" w:styleId="ListLabel252">
+    <w:name w:val="ListLabel 252"/>
+    <w:qFormat/>
+    <w:rPr/>
+  </w:style>
+  <w:style w:type="character" w:styleId="ListLabel253">
+    <w:name w:val="ListLabel 253"/>
+    <w:qFormat/>
+    <w:rPr>
+      <w:rFonts w:cs="Symbol"/>
+      <w:sz w:val="24"/>
+    </w:rPr>
+  </w:style>
+  <w:style w:type="character" w:styleId="ListLabel254">
+    <w:name w:val="ListLabel 254"/>
+    <w:qFormat/>
+    <w:rPr>
+      <w:rFonts w:cs="Courier New"/>
+    </w:rPr>
+  </w:style>
+  <w:style w:type="character" w:styleId="ListLabel255">
+    <w:name w:val="ListLabel 255"/>
+    <w:qFormat/>
+    <w:rPr>
+      <w:rFonts w:cs="Wingdings"/>
+    </w:rPr>
+  </w:style>
+  <w:style w:type="character" w:styleId="ListLabel256">
+    <w:name w:val="ListLabel 256"/>
+    <w:qFormat/>
+    <w:rPr>
+      <w:rFonts w:cs="Symbol"/>
+    </w:rPr>
+  </w:style>
+  <w:style w:type="character" w:styleId="ListLabel257">
+    <w:name w:val="ListLabel 257"/>
+    <w:qFormat/>
+    <w:rPr>
+      <w:rFonts w:cs="Courier New"/>
+    </w:rPr>
+  </w:style>
+  <w:style w:type="character" w:styleId="ListLabel258">
+    <w:name w:val="ListLabel 258"/>
+    <w:qFormat/>
+    <w:rPr>
+      <w:rFonts w:cs="Wingdings"/>
+    </w:rPr>
+  </w:style>
+  <w:style w:type="character" w:styleId="ListLabel259">
+    <w:name w:val="ListLabel 259"/>
+    <w:qFormat/>
+    <w:rPr>
+      <w:rFonts w:cs="Symbol"/>
+    </w:rPr>
+  </w:style>
+  <w:style w:type="character" w:styleId="ListLabel260">
+    <w:name w:val="ListLabel 260"/>
+    <w:qFormat/>
+    <w:rPr>
+      <w:rFonts w:cs="Courier New"/>
+    </w:rPr>
+  </w:style>
+  <w:style w:type="character" w:styleId="ListLabel261">
+    <w:name w:val="ListLabel 261"/>
+    <w:qFormat/>
+    <w:rPr>
+      <w:rFonts w:cs="Wingdings"/>
+    </w:rPr>
+  </w:style>
+  <w:style w:type="character" w:styleId="ListLabel262">
+    <w:name w:val="ListLabel 262"/>
+    <w:qFormat/>
+    <w:rPr>
+      <w:u w:val="single"/>
+    </w:rPr>
+  </w:style>
+  <w:style w:type="character" w:styleId="ListLabel263">
+    <w:name w:val="ListLabel 263"/>
+    <w:qFormat/>
+    <w:rPr/>
+  </w:style>
   <w:style w:type="paragraph" w:styleId="Heading" w:customStyle="1">
     <w:name w:val="Heading"/>
     <w:basedOn w:val="Normal"/>

</xml_diff>